<commit_message>
Mise à jour Cahier des charges
</commit_message>
<xml_diff>
--- a/Cahier des charges.docx
+++ b/Cahier des charges.docx
@@ -53,7 +53,6 @@
         </w:rPr>
         <w:t xml:space="preserve">La structure du site doit être composé d’une </w:t>
       </w:r>
-      <w:proofErr w:type="spellStart"/>
       <w:r>
         <w:rPr>
           <w:rFonts w:ascii="Times New Roman" w:eastAsia="Times New Roman" w:hAnsi="Times New Roman" w:cs="Times New Roman"/>
@@ -68,7 +67,17 @@
         </w:rPr>
         <w:t>NavBar</w:t>
       </w:r>
-      <w:proofErr w:type="spellEnd"/>
+      <w:r>
+        <w:rPr>
+          <w:rFonts w:ascii="Times New Roman" w:eastAsia="Times New Roman" w:hAnsi="Times New Roman" w:cs="Times New Roman"/>
+          <w:kern w:val="0"/>
+          <w:sz w:val="24"/>
+          <w:szCs w:val="24"/>
+          <w:lang w:eastAsia="fr-FR"/>
+          <w14:ligatures w14:val="none"/>
+        </w:rPr>
+        <w:t xml:space="preserve"> à deux étages</w:t>
+      </w:r>
       <w:r>
         <w:rPr>
           <w:rFonts w:ascii="Times New Roman" w:eastAsia="Times New Roman" w:hAnsi="Times New Roman" w:cs="Times New Roman"/>
@@ -105,7 +114,6 @@
         </w:rPr>
         <w:t xml:space="preserve">et d’un </w:t>
       </w:r>
-      <w:proofErr w:type="spellStart"/>
       <w:r>
         <w:rPr>
           <w:rFonts w:ascii="Times New Roman" w:eastAsia="Times New Roman" w:hAnsi="Times New Roman" w:cs="Times New Roman"/>
@@ -120,7 +128,6 @@
         </w:rPr>
         <w:t>footer</w:t>
       </w:r>
-      <w:proofErr w:type="spellEnd"/>
       <w:r>
         <w:rPr>
           <w:rFonts w:ascii="Times New Roman" w:eastAsia="Times New Roman" w:hAnsi="Times New Roman" w:cs="Times New Roman"/>
@@ -168,9 +175,30 @@
           <w:lang w:eastAsia="fr-FR"/>
           <w14:ligatures w14:val="none"/>
         </w:rPr>
-        <w:t xml:space="preserve">La </w:t>
-      </w:r>
-      <w:proofErr w:type="spellStart"/>
+        <w:t>L</w:t>
+      </w:r>
+      <w:r>
+        <w:rPr>
+          <w:rFonts w:ascii="Times New Roman" w:eastAsia="Times New Roman" w:hAnsi="Times New Roman" w:cs="Times New Roman"/>
+          <w:kern w:val="0"/>
+          <w:sz w:val="24"/>
+          <w:szCs w:val="24"/>
+          <w:lang w:eastAsia="fr-FR"/>
+          <w14:ligatures w14:val="none"/>
+        </w:rPr>
+        <w:t>e première étage de la</w:t>
+      </w:r>
+      <w:r>
+        <w:rPr>
+          <w:rFonts w:ascii="Times New Roman" w:eastAsia="Times New Roman" w:hAnsi="Times New Roman" w:cs="Times New Roman"/>
+          <w:kern w:val="0"/>
+          <w:sz w:val="24"/>
+          <w:szCs w:val="24"/>
+          <w:lang w:eastAsia="fr-FR"/>
+          <w14:ligatures w14:val="none"/>
+        </w:rPr>
+        <w:t xml:space="preserve"> </w:t>
+      </w:r>
       <w:r>
         <w:rPr>
           <w:rFonts w:ascii="Times New Roman" w:eastAsia="Times New Roman" w:hAnsi="Times New Roman" w:cs="Times New Roman"/>
@@ -185,7 +213,6 @@
         </w:rPr>
         <w:t>NavBar</w:t>
       </w:r>
-      <w:proofErr w:type="spellEnd"/>
       <w:r>
         <w:rPr>
           <w:rFonts w:ascii="Times New Roman" w:eastAsia="Times New Roman" w:hAnsi="Times New Roman" w:cs="Times New Roman"/>
@@ -255,7 +282,203 @@
           <w:lang w:eastAsia="fr-FR"/>
           <w14:ligatures w14:val="none"/>
         </w:rPr>
-        <w:t xml:space="preserve">À gauche le logo du site et les cours officiels dont seul des enseignants de l’éducation national et l’admin site pourront rédiger. </w:t>
+        <w:t>À gauche le logo du site et les cours officiels</w:t>
+      </w:r>
+      <w:r>
+        <w:rPr>
+          <w:rFonts w:ascii="Times New Roman" w:eastAsia="Times New Roman" w:hAnsi="Times New Roman" w:cs="Times New Roman"/>
+          <w:kern w:val="0"/>
+          <w:sz w:val="24"/>
+          <w:szCs w:val="24"/>
+          <w:lang w:eastAsia="fr-FR"/>
+          <w14:ligatures w14:val="none"/>
+        </w:rPr>
+        <w:t xml:space="preserve"> par disciplines (Français, Anglais, Maths…)</w:t>
+      </w:r>
+      <w:r>
+        <w:rPr>
+          <w:rFonts w:ascii="Times New Roman" w:eastAsia="Times New Roman" w:hAnsi="Times New Roman" w:cs="Times New Roman"/>
+          <w:kern w:val="0"/>
+          <w:sz w:val="24"/>
+          <w:szCs w:val="24"/>
+          <w:lang w:eastAsia="fr-FR"/>
+          <w14:ligatures w14:val="none"/>
+        </w:rPr>
+        <w:t xml:space="preserve"> ainsi que les cursus universitaires</w:t>
+      </w:r>
+      <w:r>
+        <w:rPr>
+          <w:rFonts w:ascii="Times New Roman" w:eastAsia="Times New Roman" w:hAnsi="Times New Roman" w:cs="Times New Roman"/>
+          <w:kern w:val="0"/>
+          <w:sz w:val="24"/>
+          <w:szCs w:val="24"/>
+          <w:lang w:eastAsia="fr-FR"/>
+          <w14:ligatures w14:val="none"/>
+        </w:rPr>
+        <w:t xml:space="preserve"> dont seul </w:t>
+      </w:r>
+      <w:r>
+        <w:rPr>
+          <w:rFonts w:ascii="Times New Roman" w:eastAsia="Times New Roman" w:hAnsi="Times New Roman" w:cs="Times New Roman"/>
+          <w:kern w:val="0"/>
+          <w:sz w:val="24"/>
+          <w:szCs w:val="24"/>
+          <w:lang w:eastAsia="fr-FR"/>
+          <w14:ligatures w14:val="none"/>
+        </w:rPr>
+        <w:t>les enseignants officiel enseignant en collège, lycée ou université ainsi que l’admin du site pourront rédiger</w:t>
+      </w:r>
+      <w:r>
+        <w:rPr>
+          <w:rFonts w:ascii="Times New Roman" w:eastAsia="Times New Roman" w:hAnsi="Times New Roman" w:cs="Times New Roman"/>
+          <w:kern w:val="0"/>
+          <w:sz w:val="24"/>
+          <w:szCs w:val="24"/>
+          <w:lang w:eastAsia="fr-FR"/>
+          <w14:ligatures w14:val="none"/>
+        </w:rPr>
+        <w:t>.</w:t>
+      </w:r>
+      <w:r>
+        <w:rPr>
+          <w:rFonts w:ascii="Times New Roman" w:eastAsia="Times New Roman" w:hAnsi="Times New Roman" w:cs="Times New Roman"/>
+          <w:kern w:val="0"/>
+          <w:sz w:val="24"/>
+          <w:szCs w:val="24"/>
+          <w:lang w:eastAsia="fr-FR"/>
+          <w14:ligatures w14:val="none"/>
+        </w:rPr>
+        <w:t xml:space="preserve"> Ci trouvera aussi le basculeur Jour/Nuit. </w:t>
+      </w:r>
+    </w:p>
+    <w:p>
+      <w:pPr>
+        <w:spacing w:after="0" w:line="240" w:lineRule="auto"/>
+        <w:ind w:left="1418"/>
+        <w:rPr>
+          <w:rFonts w:ascii="Times New Roman" w:eastAsia="Times New Roman" w:hAnsi="Times New Roman" w:cs="Times New Roman"/>
+          <w:kern w:val="0"/>
+          <w:sz w:val="24"/>
+          <w:szCs w:val="24"/>
+          <w:lang w:eastAsia="fr-FR"/>
+          <w14:ligatures w14:val="none"/>
+        </w:rPr>
+      </w:pPr>
+      <w:r>
+        <w:rPr>
+          <w:rFonts w:ascii="Times New Roman" w:eastAsia="Times New Roman" w:hAnsi="Times New Roman" w:cs="Times New Roman"/>
+          <w:kern w:val="0"/>
+          <w:sz w:val="24"/>
+          <w:szCs w:val="24"/>
+          <w:lang w:eastAsia="fr-FR"/>
+          <w14:ligatures w14:val="none"/>
+        </w:rPr>
+        <w:t xml:space="preserve">Concernant les cours par disciplines et les cursus universitaires, le menu déroulant doit s’activer aux cliques est prendre toute la place disponible pour afficher l’ensemble des cours et des cursus universitaires. </w:t>
+      </w:r>
+    </w:p>
+    <w:p>
+      <w:pPr>
+        <w:spacing w:after="0" w:line="240" w:lineRule="auto"/>
+        <w:ind w:left="1418"/>
+        <w:rPr>
+          <w:rFonts w:ascii="Times New Roman" w:eastAsia="Times New Roman" w:hAnsi="Times New Roman" w:cs="Times New Roman"/>
+          <w:kern w:val="0"/>
+          <w:sz w:val="24"/>
+          <w:szCs w:val="24"/>
+          <w:lang w:eastAsia="fr-FR"/>
+          <w14:ligatures w14:val="none"/>
+        </w:rPr>
+      </w:pPr>
+    </w:p>
+    <w:p>
+      <w:pPr>
+        <w:spacing w:after="0" w:line="240" w:lineRule="auto"/>
+        <w:ind w:left="1418"/>
+        <w:rPr>
+          <w:rFonts w:ascii="Times New Roman" w:eastAsia="Times New Roman" w:hAnsi="Times New Roman" w:cs="Times New Roman"/>
+          <w:kern w:val="0"/>
+          <w:sz w:val="24"/>
+          <w:szCs w:val="24"/>
+          <w:lang w:eastAsia="fr-FR"/>
+          <w14:ligatures w14:val="none"/>
+        </w:rPr>
+      </w:pPr>
+      <w:r>
+        <w:rPr>
+          <w:rFonts w:ascii="Times New Roman" w:eastAsia="Times New Roman" w:hAnsi="Times New Roman" w:cs="Times New Roman"/>
+          <w:kern w:val="0"/>
+          <w:sz w:val="24"/>
+          <w:szCs w:val="24"/>
+          <w:lang w:eastAsia="fr-FR"/>
+          <w14:ligatures w14:val="none"/>
+        </w:rPr>
+        <w:t xml:space="preserve">Au centre </w:t>
+      </w:r>
+      <w:r>
+        <w:rPr>
+          <w:rFonts w:ascii="Times New Roman" w:eastAsia="Times New Roman" w:hAnsi="Times New Roman" w:cs="Times New Roman"/>
+          <w:kern w:val="0"/>
+          <w:sz w:val="24"/>
+          <w:szCs w:val="24"/>
+          <w:lang w:eastAsia="fr-FR"/>
+          <w14:ligatures w14:val="none"/>
+        </w:rPr>
+        <w:t xml:space="preserve">se </w:t>
+      </w:r>
+      <w:r>
+        <w:rPr>
+          <w:rFonts w:ascii="Times New Roman" w:eastAsia="Times New Roman" w:hAnsi="Times New Roman" w:cs="Times New Roman"/>
+          <w:kern w:val="0"/>
+          <w:sz w:val="24"/>
+          <w:szCs w:val="24"/>
+          <w:lang w:eastAsia="fr-FR"/>
+          <w14:ligatures w14:val="none"/>
+        </w:rPr>
+        <w:t xml:space="preserve">trouve </w:t>
+      </w:r>
+      <w:r>
+        <w:rPr>
+          <w:rFonts w:ascii="Times New Roman" w:eastAsia="Times New Roman" w:hAnsi="Times New Roman" w:cs="Times New Roman"/>
+          <w:kern w:val="0"/>
+          <w:sz w:val="24"/>
+          <w:szCs w:val="24"/>
+          <w:lang w:eastAsia="fr-FR"/>
+          <w14:ligatures w14:val="none"/>
+        </w:rPr>
+        <w:t xml:space="preserve">une barre de recherche pointant sur l’intégralité des cours officiels ainsi que </w:t>
+      </w:r>
+      <w:r>
+        <w:rPr>
+          <w:rFonts w:ascii="Times New Roman" w:eastAsia="Times New Roman" w:hAnsi="Times New Roman" w:cs="Times New Roman"/>
+          <w:kern w:val="0"/>
+          <w:sz w:val="24"/>
+          <w:szCs w:val="24"/>
+          <w:lang w:eastAsia="fr-FR"/>
+          <w14:ligatures w14:val="none"/>
+        </w:rPr>
+        <w:t xml:space="preserve">sur </w:t>
+      </w:r>
+      <w:r>
+        <w:rPr>
+          <w:rFonts w:ascii="Times New Roman" w:eastAsia="Times New Roman" w:hAnsi="Times New Roman" w:cs="Times New Roman"/>
+          <w:kern w:val="0"/>
+          <w:sz w:val="24"/>
+          <w:szCs w:val="24"/>
+          <w:lang w:eastAsia="fr-FR"/>
+          <w14:ligatures w14:val="none"/>
+        </w:rPr>
+        <w:t>l’intégralité des tutos</w:t>
+      </w:r>
+      <w:r>
+        <w:rPr>
+          <w:rFonts w:ascii="Times New Roman" w:eastAsia="Times New Roman" w:hAnsi="Times New Roman" w:cs="Times New Roman"/>
+          <w:kern w:val="0"/>
+          <w:sz w:val="24"/>
+          <w:szCs w:val="24"/>
+          <w:lang w:eastAsia="fr-FR"/>
+          <w14:ligatures w14:val="none"/>
+        </w:rPr>
+        <w:t>.</w:t>
       </w:r>
     </w:p>
     <w:p>
@@ -294,7 +517,29 @@
           <w:lang w:eastAsia="fr-FR"/>
           <w14:ligatures w14:val="none"/>
         </w:rPr>
-        <w:t>À droite l’ensemble des espaces utilisateurs, qu’il s’agisse de l</w:t>
+        <w:t>À droite l’ensemble des espaces utilisateurs, qu’il s’agisse</w:t>
+      </w:r>
+      <w:r>
+        <w:rPr>
+          <w:rFonts w:ascii="Times New Roman" w:eastAsia="Times New Roman" w:hAnsi="Times New Roman" w:cs="Times New Roman"/>
+          <w:kern w:val="0"/>
+          <w:sz w:val="24"/>
+          <w:szCs w:val="24"/>
+          <w:lang w:eastAsia="fr-FR"/>
+          <w14:ligatures w14:val="none"/>
+        </w:rPr>
+        <w:t xml:space="preserve"> de la demande de soutien discrète,</w:t>
+      </w:r>
+      <w:r>
+        <w:rPr>
+          <w:rFonts w:ascii="Times New Roman" w:eastAsia="Times New Roman" w:hAnsi="Times New Roman" w:cs="Times New Roman"/>
+          <w:kern w:val="0"/>
+          <w:sz w:val="24"/>
+          <w:szCs w:val="24"/>
+          <w:lang w:eastAsia="fr-FR"/>
+          <w14:ligatures w14:val="none"/>
+        </w:rPr>
+        <w:t xml:space="preserve"> de l</w:t>
       </w:r>
       <w:r>
         <w:rPr>
@@ -317,6 +562,201 @@
           <w14:ligatures w14:val="none"/>
         </w:rPr>
         <w:t xml:space="preserve"> tutos, l’accès au forum ou l’accès à leurs comptes.</w:t>
+      </w:r>
+    </w:p>
+    <w:p>
+      <w:pPr>
+        <w:spacing w:after="0" w:line="240" w:lineRule="auto"/>
+        <w:rPr>
+          <w:rFonts w:ascii="Times New Roman" w:eastAsia="Times New Roman" w:hAnsi="Times New Roman" w:cs="Times New Roman"/>
+          <w:kern w:val="0"/>
+          <w:sz w:val="24"/>
+          <w:szCs w:val="24"/>
+          <w:lang w:eastAsia="fr-FR"/>
+          <w14:ligatures w14:val="none"/>
+        </w:rPr>
+      </w:pPr>
+    </w:p>
+    <w:p>
+      <w:pPr>
+        <w:spacing w:after="0" w:line="240" w:lineRule="auto"/>
+        <w:ind w:left="709"/>
+        <w:rPr>
+          <w:rFonts w:ascii="Times New Roman" w:eastAsia="Times New Roman" w:hAnsi="Times New Roman" w:cs="Times New Roman"/>
+          <w:kern w:val="0"/>
+          <w:sz w:val="24"/>
+          <w:szCs w:val="24"/>
+          <w:lang w:eastAsia="fr-FR"/>
+          <w14:ligatures w14:val="none"/>
+        </w:rPr>
+      </w:pPr>
+      <w:r>
+        <w:rPr>
+          <w:rFonts w:ascii="Times New Roman" w:eastAsia="Times New Roman" w:hAnsi="Times New Roman" w:cs="Times New Roman"/>
+          <w:kern w:val="0"/>
+          <w:sz w:val="24"/>
+          <w:szCs w:val="24"/>
+          <w:lang w:eastAsia="fr-FR"/>
+          <w14:ligatures w14:val="none"/>
+        </w:rPr>
+        <w:t>Le second étage de la NavBar, contiendras</w:t>
+      </w:r>
+      <w:r>
+        <w:rPr>
+          <w:rFonts w:ascii="Times New Roman" w:eastAsia="Times New Roman" w:hAnsi="Times New Roman" w:cs="Times New Roman"/>
+          <w:kern w:val="0"/>
+          <w:sz w:val="24"/>
+          <w:szCs w:val="24"/>
+          <w:lang w:eastAsia="fr-FR"/>
+          <w14:ligatures w14:val="none"/>
+        </w:rPr>
+        <w:t> :</w:t>
+      </w:r>
+    </w:p>
+    <w:p>
+      <w:pPr>
+        <w:spacing w:after="0" w:line="240" w:lineRule="auto"/>
+        <w:ind w:left="709"/>
+        <w:rPr>
+          <w:rFonts w:ascii="Times New Roman" w:eastAsia="Times New Roman" w:hAnsi="Times New Roman" w:cs="Times New Roman"/>
+          <w:kern w:val="0"/>
+          <w:sz w:val="24"/>
+          <w:szCs w:val="24"/>
+          <w:lang w:eastAsia="fr-FR"/>
+          <w14:ligatures w14:val="none"/>
+        </w:rPr>
+      </w:pPr>
+    </w:p>
+    <w:p>
+      <w:pPr>
+        <w:spacing w:after="0" w:line="240" w:lineRule="auto"/>
+        <w:ind w:left="1418"/>
+        <w:rPr>
+          <w:rFonts w:ascii="Times New Roman" w:eastAsia="Times New Roman" w:hAnsi="Times New Roman" w:cs="Times New Roman"/>
+          <w:kern w:val="0"/>
+          <w:sz w:val="24"/>
+          <w:szCs w:val="24"/>
+          <w:lang w:eastAsia="fr-FR"/>
+          <w14:ligatures w14:val="none"/>
+        </w:rPr>
+      </w:pPr>
+      <w:r>
+        <w:rPr>
+          <w:rFonts w:ascii="Times New Roman" w:eastAsia="Times New Roman" w:hAnsi="Times New Roman" w:cs="Times New Roman"/>
+          <w:kern w:val="0"/>
+          <w:sz w:val="24"/>
+          <w:szCs w:val="24"/>
+          <w:lang w:eastAsia="fr-FR"/>
+          <w14:ligatures w14:val="none"/>
+        </w:rPr>
+        <w:t>A</w:t>
+      </w:r>
+      <w:r>
+        <w:rPr>
+          <w:rFonts w:ascii="Times New Roman" w:eastAsia="Times New Roman" w:hAnsi="Times New Roman" w:cs="Times New Roman"/>
+          <w:kern w:val="0"/>
+          <w:sz w:val="24"/>
+          <w:szCs w:val="24"/>
+          <w:lang w:eastAsia="fr-FR"/>
+          <w14:ligatures w14:val="none"/>
+        </w:rPr>
+        <w:t xml:space="preserve"> sa gauche l’ensembles des Niveaux du début collège jusqu’au BAC (6</w:t>
+      </w:r>
+      <w:r>
+        <w:rPr>
+          <w:rFonts w:ascii="Times New Roman" w:eastAsia="Times New Roman" w:hAnsi="Times New Roman" w:cs="Times New Roman"/>
+          <w:kern w:val="0"/>
+          <w:sz w:val="24"/>
+          <w:szCs w:val="24"/>
+          <w:vertAlign w:val="superscript"/>
+          <w:lang w:eastAsia="fr-FR"/>
+          <w14:ligatures w14:val="none"/>
+        </w:rPr>
+        <w:t>e</w:t>
+      </w:r>
+      <w:r>
+        <w:rPr>
+          <w:rFonts w:ascii="Times New Roman" w:eastAsia="Times New Roman" w:hAnsi="Times New Roman" w:cs="Times New Roman"/>
+          <w:kern w:val="0"/>
+          <w:sz w:val="24"/>
+          <w:szCs w:val="24"/>
+          <w:lang w:eastAsia="fr-FR"/>
+          <w14:ligatures w14:val="none"/>
+        </w:rPr>
+        <w:t>, 5</w:t>
+      </w:r>
+      <w:r>
+        <w:rPr>
+          <w:rFonts w:ascii="Times New Roman" w:eastAsia="Times New Roman" w:hAnsi="Times New Roman" w:cs="Times New Roman"/>
+          <w:kern w:val="0"/>
+          <w:sz w:val="24"/>
+          <w:szCs w:val="24"/>
+          <w:vertAlign w:val="superscript"/>
+          <w:lang w:eastAsia="fr-FR"/>
+          <w14:ligatures w14:val="none"/>
+        </w:rPr>
+        <w:t>e</w:t>
+      </w:r>
+      <w:r>
+        <w:rPr>
+          <w:rFonts w:ascii="Times New Roman" w:eastAsia="Times New Roman" w:hAnsi="Times New Roman" w:cs="Times New Roman"/>
+          <w:kern w:val="0"/>
+          <w:sz w:val="24"/>
+          <w:szCs w:val="24"/>
+          <w:lang w:eastAsia="fr-FR"/>
+          <w14:ligatures w14:val="none"/>
+        </w:rPr>
+        <w:t xml:space="preserve">…, Première et Terminal), </w:t>
+      </w:r>
+    </w:p>
+    <w:p>
+      <w:pPr>
+        <w:spacing w:after="0" w:line="240" w:lineRule="auto"/>
+        <w:ind w:left="1418"/>
+        <w:rPr>
+          <w:rFonts w:ascii="Times New Roman" w:eastAsia="Times New Roman" w:hAnsi="Times New Roman" w:cs="Times New Roman"/>
+          <w:kern w:val="0"/>
+          <w:sz w:val="24"/>
+          <w:szCs w:val="24"/>
+          <w:lang w:eastAsia="fr-FR"/>
+          <w14:ligatures w14:val="none"/>
+        </w:rPr>
+      </w:pPr>
+    </w:p>
+    <w:p>
+      <w:pPr>
+        <w:spacing w:after="0" w:line="240" w:lineRule="auto"/>
+        <w:ind w:left="1418"/>
+        <w:rPr>
+          <w:rFonts w:ascii="Times New Roman" w:eastAsia="Times New Roman" w:hAnsi="Times New Roman" w:cs="Times New Roman"/>
+          <w:kern w:val="0"/>
+          <w:sz w:val="24"/>
+          <w:szCs w:val="24"/>
+          <w:lang w:eastAsia="fr-FR"/>
+          <w14:ligatures w14:val="none"/>
+        </w:rPr>
+      </w:pPr>
+      <w:r>
+        <w:rPr>
+          <w:rFonts w:ascii="Times New Roman" w:eastAsia="Times New Roman" w:hAnsi="Times New Roman" w:cs="Times New Roman"/>
+          <w:kern w:val="0"/>
+          <w:sz w:val="24"/>
+          <w:szCs w:val="24"/>
+          <w:lang w:eastAsia="fr-FR"/>
+          <w14:ligatures w14:val="none"/>
+        </w:rPr>
+        <w:t>A</w:t>
+      </w:r>
+      <w:r>
+        <w:rPr>
+          <w:rFonts w:ascii="Times New Roman" w:eastAsia="Times New Roman" w:hAnsi="Times New Roman" w:cs="Times New Roman"/>
+          <w:kern w:val="0"/>
+          <w:sz w:val="24"/>
+          <w:szCs w:val="24"/>
+          <w:lang w:eastAsia="fr-FR"/>
+          <w14:ligatures w14:val="none"/>
+        </w:rPr>
+        <w:t xml:space="preserve"> sa droite figurera quelques cours en programmation.</w:t>
       </w:r>
     </w:p>
     <w:p>
@@ -404,7 +844,51 @@
           <w:lang w:eastAsia="fr-FR"/>
           <w14:ligatures w14:val="none"/>
         </w:rPr>
-        <w:t xml:space="preserve">composé de deux panel horizontalement : </w:t>
+        <w:t>composé de</w:t>
+      </w:r>
+      <w:r>
+        <w:rPr>
+          <w:rFonts w:ascii="Times New Roman" w:eastAsia="Times New Roman" w:hAnsi="Times New Roman" w:cs="Times New Roman"/>
+          <w:kern w:val="0"/>
+          <w:sz w:val="24"/>
+          <w:szCs w:val="24"/>
+          <w:lang w:eastAsia="fr-FR"/>
+          <w14:ligatures w14:val="none"/>
+        </w:rPr>
+        <w:t xml:space="preserve"> trois</w:t>
+      </w:r>
+      <w:r>
+        <w:rPr>
+          <w:rFonts w:ascii="Times New Roman" w:eastAsia="Times New Roman" w:hAnsi="Times New Roman" w:cs="Times New Roman"/>
+          <w:kern w:val="0"/>
+          <w:sz w:val="24"/>
+          <w:szCs w:val="24"/>
+          <w:lang w:eastAsia="fr-FR"/>
+          <w14:ligatures w14:val="none"/>
+        </w:rPr>
+        <w:t xml:space="preserve"> panel</w:t>
+      </w:r>
+      <w:r>
+        <w:rPr>
+          <w:rFonts w:ascii="Times New Roman" w:eastAsia="Times New Roman" w:hAnsi="Times New Roman" w:cs="Times New Roman"/>
+          <w:kern w:val="0"/>
+          <w:sz w:val="24"/>
+          <w:szCs w:val="24"/>
+          <w:lang w:eastAsia="fr-FR"/>
+          <w14:ligatures w14:val="none"/>
+        </w:rPr>
+        <w:t>s</w:t>
+      </w:r>
+      <w:r>
+        <w:rPr>
+          <w:rFonts w:ascii="Times New Roman" w:eastAsia="Times New Roman" w:hAnsi="Times New Roman" w:cs="Times New Roman"/>
+          <w:kern w:val="0"/>
+          <w:sz w:val="24"/>
+          <w:szCs w:val="24"/>
+          <w:lang w:eastAsia="fr-FR"/>
+          <w14:ligatures w14:val="none"/>
+        </w:rPr>
+        <w:t xml:space="preserve"> horizontalement : </w:t>
       </w:r>
     </w:p>
     <w:p>
@@ -461,6 +945,324 @@
     <w:p>
       <w:pPr>
         <w:spacing w:after="0" w:line="240" w:lineRule="auto"/>
+        <w:rPr>
+          <w:rFonts w:ascii="Times New Roman" w:eastAsia="Times New Roman" w:hAnsi="Times New Roman" w:cs="Times New Roman"/>
+          <w:kern w:val="0"/>
+          <w:sz w:val="24"/>
+          <w:szCs w:val="24"/>
+          <w:lang w:eastAsia="fr-FR"/>
+          <w14:ligatures w14:val="none"/>
+        </w:rPr>
+      </w:pPr>
+      <w:r>
+        <w:rPr>
+          <w:rFonts w:ascii="Times New Roman" w:eastAsia="Times New Roman" w:hAnsi="Times New Roman" w:cs="Times New Roman"/>
+          <w:kern w:val="0"/>
+          <w:sz w:val="24"/>
+          <w:szCs w:val="24"/>
+          <w:lang w:eastAsia="fr-FR"/>
+          <w14:ligatures w14:val="none"/>
+        </w:rPr>
+        <w:tab/>
+      </w:r>
+    </w:p>
+    <w:p>
+      <w:pPr>
+        <w:spacing w:after="0" w:line="240" w:lineRule="auto"/>
+        <w:ind w:left="708" w:firstLine="708"/>
+        <w:rPr>
+          <w:rFonts w:ascii="Times New Roman" w:eastAsia="Times New Roman" w:hAnsi="Times New Roman" w:cs="Times New Roman"/>
+          <w:kern w:val="0"/>
+          <w:sz w:val="24"/>
+          <w:szCs w:val="24"/>
+          <w:lang w:eastAsia="fr-FR"/>
+          <w14:ligatures w14:val="none"/>
+        </w:rPr>
+      </w:pPr>
+      <w:r>
+        <w:rPr>
+          <w:rFonts w:ascii="Times New Roman" w:eastAsia="Times New Roman" w:hAnsi="Times New Roman" w:cs="Times New Roman"/>
+          <w:kern w:val="0"/>
+          <w:sz w:val="24"/>
+          <w:szCs w:val="24"/>
+          <w:lang w:eastAsia="fr-FR"/>
+          <w14:ligatures w14:val="none"/>
+        </w:rPr>
+        <w:t>Le</w:t>
+      </w:r>
+      <w:r>
+        <w:rPr>
+          <w:rFonts w:ascii="Times New Roman" w:eastAsia="Times New Roman" w:hAnsi="Times New Roman" w:cs="Times New Roman"/>
+          <w:kern w:val="0"/>
+          <w:sz w:val="24"/>
+          <w:szCs w:val="24"/>
+          <w:lang w:eastAsia="fr-FR"/>
+          <w14:ligatures w14:val="none"/>
+        </w:rPr>
+        <w:t xml:space="preserve"> centre</w:t>
+      </w:r>
+      <w:r>
+        <w:rPr>
+          <w:rFonts w:ascii="Times New Roman" w:eastAsia="Times New Roman" w:hAnsi="Times New Roman" w:cs="Times New Roman"/>
+          <w:kern w:val="0"/>
+          <w:sz w:val="24"/>
+          <w:szCs w:val="24"/>
+          <w:lang w:eastAsia="fr-FR"/>
+          <w14:ligatures w14:val="none"/>
+        </w:rPr>
+        <w:t xml:space="preserve"> doit comporter</w:t>
+      </w:r>
+      <w:r>
+        <w:rPr>
+          <w:rFonts w:ascii="Times New Roman" w:eastAsia="Times New Roman" w:hAnsi="Times New Roman" w:cs="Times New Roman"/>
+          <w:kern w:val="0"/>
+          <w:sz w:val="24"/>
+          <w:szCs w:val="24"/>
+          <w:lang w:eastAsia="fr-FR"/>
+          <w14:ligatures w14:val="none"/>
+        </w:rPr>
+        <w:t xml:space="preserve"> </w:t>
+      </w:r>
+      <w:r>
+        <w:rPr>
+          <w:rFonts w:ascii="Times New Roman" w:eastAsia="Times New Roman" w:hAnsi="Times New Roman" w:cs="Times New Roman"/>
+          <w:kern w:val="0"/>
+          <w:sz w:val="24"/>
+          <w:szCs w:val="24"/>
+          <w:lang w:eastAsia="fr-FR"/>
+          <w14:ligatures w14:val="none"/>
+        </w:rPr>
+        <w:t>:</w:t>
+      </w:r>
+    </w:p>
+    <w:p>
+      <w:pPr>
+        <w:spacing w:after="0" w:line="240" w:lineRule="auto"/>
+        <w:ind w:left="708" w:firstLine="708"/>
+        <w:rPr>
+          <w:rFonts w:ascii="Times New Roman" w:eastAsia="Times New Roman" w:hAnsi="Times New Roman" w:cs="Times New Roman"/>
+          <w:kern w:val="0"/>
+          <w:sz w:val="24"/>
+          <w:szCs w:val="24"/>
+          <w:lang w:eastAsia="fr-FR"/>
+          <w14:ligatures w14:val="none"/>
+        </w:rPr>
+      </w:pPr>
+      <w:r>
+        <w:rPr>
+          <w:rFonts w:ascii="Times New Roman" w:eastAsia="Times New Roman" w:hAnsi="Times New Roman" w:cs="Times New Roman"/>
+          <w:kern w:val="0"/>
+          <w:sz w:val="24"/>
+          <w:szCs w:val="24"/>
+          <w:lang w:eastAsia="fr-FR"/>
+          <w14:ligatures w14:val="none"/>
+        </w:rPr>
+        <w:tab/>
+        <w:t>Les cours populaires de tous temps</w:t>
+      </w:r>
+    </w:p>
+    <w:p>
+      <w:pPr>
+        <w:spacing w:after="0" w:line="240" w:lineRule="auto"/>
+        <w:ind w:left="708" w:firstLine="708"/>
+        <w:rPr>
+          <w:rFonts w:ascii="Times New Roman" w:eastAsia="Times New Roman" w:hAnsi="Times New Roman" w:cs="Times New Roman"/>
+          <w:kern w:val="0"/>
+          <w:sz w:val="24"/>
+          <w:szCs w:val="24"/>
+          <w:lang w:eastAsia="fr-FR"/>
+          <w14:ligatures w14:val="none"/>
+        </w:rPr>
+      </w:pPr>
+      <w:r>
+        <w:rPr>
+          <w:rFonts w:ascii="Times New Roman" w:eastAsia="Times New Roman" w:hAnsi="Times New Roman" w:cs="Times New Roman"/>
+          <w:kern w:val="0"/>
+          <w:sz w:val="24"/>
+          <w:szCs w:val="24"/>
+          <w:lang w:eastAsia="fr-FR"/>
+          <w14:ligatures w14:val="none"/>
+        </w:rPr>
+        <w:tab/>
+        <w:t>Les cours dernièrement populaires</w:t>
+      </w:r>
+    </w:p>
+    <w:p>
+      <w:pPr>
+        <w:spacing w:after="0" w:line="240" w:lineRule="auto"/>
+        <w:ind w:left="708" w:firstLine="708"/>
+        <w:rPr>
+          <w:rFonts w:ascii="Times New Roman" w:eastAsia="Times New Roman" w:hAnsi="Times New Roman" w:cs="Times New Roman"/>
+          <w:kern w:val="0"/>
+          <w:sz w:val="24"/>
+          <w:szCs w:val="24"/>
+          <w:lang w:eastAsia="fr-FR"/>
+          <w14:ligatures w14:val="none"/>
+        </w:rPr>
+      </w:pPr>
+    </w:p>
+    <w:p>
+      <w:pPr>
+        <w:spacing w:after="0" w:line="240" w:lineRule="auto"/>
+        <w:ind w:left="708" w:firstLine="708"/>
+        <w:rPr>
+          <w:rFonts w:ascii="Times New Roman" w:eastAsia="Times New Roman" w:hAnsi="Times New Roman" w:cs="Times New Roman"/>
+          <w:kern w:val="0"/>
+          <w:sz w:val="24"/>
+          <w:szCs w:val="24"/>
+          <w:lang w:eastAsia="fr-FR"/>
+          <w14:ligatures w14:val="none"/>
+        </w:rPr>
+      </w:pPr>
+      <w:r>
+        <w:rPr>
+          <w:rFonts w:ascii="Times New Roman" w:eastAsia="Times New Roman" w:hAnsi="Times New Roman" w:cs="Times New Roman"/>
+          <w:kern w:val="0"/>
+          <w:sz w:val="24"/>
+          <w:szCs w:val="24"/>
+          <w:lang w:eastAsia="fr-FR"/>
+          <w14:ligatures w14:val="none"/>
+        </w:rPr>
+        <w:tab/>
+        <w:t xml:space="preserve">Les </w:t>
+      </w:r>
+      <w:r>
+        <w:rPr>
+          <w:rFonts w:ascii="Times New Roman" w:eastAsia="Times New Roman" w:hAnsi="Times New Roman" w:cs="Times New Roman"/>
+          <w:kern w:val="0"/>
+          <w:sz w:val="24"/>
+          <w:szCs w:val="24"/>
+          <w:lang w:eastAsia="fr-FR"/>
+          <w14:ligatures w14:val="none"/>
+        </w:rPr>
+        <w:t>tutos</w:t>
+      </w:r>
+      <w:r>
+        <w:rPr>
+          <w:rFonts w:ascii="Times New Roman" w:eastAsia="Times New Roman" w:hAnsi="Times New Roman" w:cs="Times New Roman"/>
+          <w:kern w:val="0"/>
+          <w:sz w:val="24"/>
+          <w:szCs w:val="24"/>
+          <w:lang w:eastAsia="fr-FR"/>
+          <w14:ligatures w14:val="none"/>
+        </w:rPr>
+        <w:t xml:space="preserve"> populaires de tous temps</w:t>
+      </w:r>
+    </w:p>
+    <w:p>
+      <w:pPr>
+        <w:spacing w:after="0" w:line="240" w:lineRule="auto"/>
+        <w:ind w:left="708" w:firstLine="708"/>
+        <w:rPr>
+          <w:rFonts w:ascii="Times New Roman" w:eastAsia="Times New Roman" w:hAnsi="Times New Roman" w:cs="Times New Roman"/>
+          <w:kern w:val="0"/>
+          <w:sz w:val="24"/>
+          <w:szCs w:val="24"/>
+          <w:lang w:eastAsia="fr-FR"/>
+          <w14:ligatures w14:val="none"/>
+        </w:rPr>
+      </w:pPr>
+      <w:r>
+        <w:rPr>
+          <w:rFonts w:ascii="Times New Roman" w:eastAsia="Times New Roman" w:hAnsi="Times New Roman" w:cs="Times New Roman"/>
+          <w:kern w:val="0"/>
+          <w:sz w:val="24"/>
+          <w:szCs w:val="24"/>
+          <w:lang w:eastAsia="fr-FR"/>
+          <w14:ligatures w14:val="none"/>
+        </w:rPr>
+        <w:tab/>
+        <w:t xml:space="preserve">Les </w:t>
+      </w:r>
+      <w:r>
+        <w:rPr>
+          <w:rFonts w:ascii="Times New Roman" w:eastAsia="Times New Roman" w:hAnsi="Times New Roman" w:cs="Times New Roman"/>
+          <w:kern w:val="0"/>
+          <w:sz w:val="24"/>
+          <w:szCs w:val="24"/>
+          <w:lang w:eastAsia="fr-FR"/>
+          <w14:ligatures w14:val="none"/>
+        </w:rPr>
+        <w:t>tutos</w:t>
+      </w:r>
+      <w:r>
+        <w:rPr>
+          <w:rFonts w:ascii="Times New Roman" w:eastAsia="Times New Roman" w:hAnsi="Times New Roman" w:cs="Times New Roman"/>
+          <w:kern w:val="0"/>
+          <w:sz w:val="24"/>
+          <w:szCs w:val="24"/>
+          <w:lang w:eastAsia="fr-FR"/>
+          <w14:ligatures w14:val="none"/>
+        </w:rPr>
+        <w:t xml:space="preserve"> dernièrement populaires</w:t>
+      </w:r>
+    </w:p>
+    <w:p>
+      <w:pPr>
+        <w:spacing w:after="0" w:line="240" w:lineRule="auto"/>
+        <w:ind w:left="708" w:firstLine="708"/>
+        <w:rPr>
+          <w:rFonts w:ascii="Times New Roman" w:eastAsia="Times New Roman" w:hAnsi="Times New Roman" w:cs="Times New Roman"/>
+          <w:kern w:val="0"/>
+          <w:sz w:val="24"/>
+          <w:szCs w:val="24"/>
+          <w:lang w:eastAsia="fr-FR"/>
+          <w14:ligatures w14:val="none"/>
+        </w:rPr>
+      </w:pPr>
+      <w:r>
+        <w:rPr>
+          <w:rFonts w:ascii="Times New Roman" w:eastAsia="Times New Roman" w:hAnsi="Times New Roman" w:cs="Times New Roman"/>
+          <w:kern w:val="0"/>
+          <w:sz w:val="24"/>
+          <w:szCs w:val="24"/>
+          <w:lang w:eastAsia="fr-FR"/>
+          <w14:ligatures w14:val="none"/>
+        </w:rPr>
+        <w:tab/>
+      </w:r>
+    </w:p>
+    <w:p>
+      <w:pPr>
+        <w:spacing w:after="0" w:line="240" w:lineRule="auto"/>
+        <w:rPr>
+          <w:rFonts w:ascii="Times New Roman" w:eastAsia="Times New Roman" w:hAnsi="Times New Roman" w:cs="Times New Roman"/>
+          <w:kern w:val="0"/>
+          <w:sz w:val="24"/>
+          <w:szCs w:val="24"/>
+          <w:lang w:eastAsia="fr-FR"/>
+          <w14:ligatures w14:val="none"/>
+        </w:rPr>
+      </w:pPr>
+    </w:p>
+    <w:p>
+      <w:pPr>
+        <w:spacing w:after="0" w:line="240" w:lineRule="auto"/>
+        <w:ind w:firstLine="708"/>
+        <w:rPr>
+          <w:rFonts w:ascii="Times New Roman" w:eastAsia="Times New Roman" w:hAnsi="Times New Roman" w:cs="Times New Roman"/>
+          <w:kern w:val="0"/>
+          <w:sz w:val="24"/>
+          <w:szCs w:val="24"/>
+          <w:lang w:eastAsia="fr-FR"/>
+          <w14:ligatures w14:val="none"/>
+        </w:rPr>
+      </w:pPr>
+      <w:r>
+        <w:rPr>
+          <w:rFonts w:ascii="Times New Roman" w:eastAsia="Times New Roman" w:hAnsi="Times New Roman" w:cs="Times New Roman"/>
+          <w:kern w:val="0"/>
+          <w:sz w:val="24"/>
+          <w:szCs w:val="24"/>
+          <w:lang w:eastAsia="fr-FR"/>
+          <w14:ligatures w14:val="none"/>
+        </w:rPr>
+        <w:t xml:space="preserve">Pour les cours et tutos : </w:t>
+      </w:r>
+    </w:p>
+    <w:p>
+      <w:pPr>
+        <w:spacing w:after="0" w:line="240" w:lineRule="auto"/>
         <w:ind w:left="1418"/>
         <w:rPr>
           <w:rFonts w:ascii="Times New Roman" w:eastAsia="Times New Roman" w:hAnsi="Times New Roman" w:cs="Times New Roman"/>
@@ -480,8 +1282,21 @@
           <w:lang w:eastAsia="fr-FR"/>
           <w14:ligatures w14:val="none"/>
         </w:rPr>
-        <w:t>Le panel de gauche doit comporter des liens externes de sites de référence pour la remise à niveau en français, anglais, maths et programmation. Ainsi qu’une demande de soutien discrète.</w:t>
-      </w:r>
+        <w:t>Le panel de gauche doit comporter le sommaire du cours.</w:t>
+      </w:r>
+    </w:p>
+    <w:p>
+      <w:pPr>
+        <w:spacing w:after="0" w:line="240" w:lineRule="auto"/>
+        <w:rPr>
+          <w:rFonts w:ascii="Times New Roman" w:eastAsia="Times New Roman" w:hAnsi="Times New Roman" w:cs="Times New Roman"/>
+          <w:kern w:val="0"/>
+          <w:sz w:val="24"/>
+          <w:szCs w:val="24"/>
+          <w:lang w:eastAsia="fr-FR"/>
+          <w14:ligatures w14:val="none"/>
+        </w:rPr>
+      </w:pPr>
     </w:p>
     <w:p>
       <w:pPr>
@@ -506,184 +1321,6 @@
         </w:rPr>
         <w:tab/>
       </w:r>
-    </w:p>
-    <w:p>
-      <w:pPr>
-        <w:spacing w:after="0" w:line="240" w:lineRule="auto"/>
-        <w:ind w:left="708" w:firstLine="708"/>
-        <w:rPr>
-          <w:rFonts w:ascii="Times New Roman" w:eastAsia="Times New Roman" w:hAnsi="Times New Roman" w:cs="Times New Roman"/>
-          <w:kern w:val="0"/>
-          <w:sz w:val="24"/>
-          <w:szCs w:val="24"/>
-          <w:lang w:eastAsia="fr-FR"/>
-          <w14:ligatures w14:val="none"/>
-        </w:rPr>
-      </w:pPr>
-      <w:r>
-        <w:rPr>
-          <w:rFonts w:ascii="Times New Roman" w:eastAsia="Times New Roman" w:hAnsi="Times New Roman" w:cs="Times New Roman"/>
-          <w:kern w:val="0"/>
-          <w:sz w:val="24"/>
-          <w:szCs w:val="24"/>
-          <w:lang w:eastAsia="fr-FR"/>
-          <w14:ligatures w14:val="none"/>
-        </w:rPr>
-        <w:t>Le panel de droite doit comporter des liens internes :</w:t>
-      </w:r>
-    </w:p>
-    <w:p>
-      <w:pPr>
-        <w:spacing w:after="0" w:line="240" w:lineRule="auto"/>
-        <w:ind w:left="2126"/>
-        <w:rPr>
-          <w:rFonts w:ascii="Times New Roman" w:eastAsia="Times New Roman" w:hAnsi="Times New Roman" w:cs="Times New Roman"/>
-          <w:kern w:val="0"/>
-          <w:sz w:val="24"/>
-          <w:szCs w:val="24"/>
-          <w:lang w:eastAsia="fr-FR"/>
-          <w14:ligatures w14:val="none"/>
-        </w:rPr>
-      </w:pPr>
-      <w:r>
-        <w:rPr>
-          <w:rFonts w:ascii="Times New Roman" w:eastAsia="Times New Roman" w:hAnsi="Times New Roman" w:cs="Times New Roman"/>
-          <w:kern w:val="0"/>
-          <w:sz w:val="24"/>
-          <w:szCs w:val="24"/>
-          <w:lang w:eastAsia="fr-FR"/>
-          <w14:ligatures w14:val="none"/>
-        </w:rPr>
-        <w:t>Dans la partie de gauche du panel de droite doit idéalement figurer l’ensemble des disciplines enseigné du collège et des disciplines communes d’universités (français, maths…)</w:t>
-      </w:r>
-    </w:p>
-    <w:p>
-      <w:pPr>
-        <w:spacing w:after="0" w:line="240" w:lineRule="auto"/>
-        <w:ind w:left="708" w:firstLine="708"/>
-        <w:rPr>
-          <w:rFonts w:ascii="Times New Roman" w:eastAsia="Times New Roman" w:hAnsi="Times New Roman" w:cs="Times New Roman"/>
-          <w:kern w:val="0"/>
-          <w:sz w:val="24"/>
-          <w:szCs w:val="24"/>
-          <w:lang w:eastAsia="fr-FR"/>
-          <w14:ligatures w14:val="none"/>
-        </w:rPr>
-      </w:pPr>
-    </w:p>
-    <w:p>
-      <w:pPr>
-        <w:spacing w:after="0" w:line="240" w:lineRule="auto"/>
-        <w:ind w:left="2126"/>
-        <w:rPr>
-          <w:rFonts w:ascii="Times New Roman" w:eastAsia="Times New Roman" w:hAnsi="Times New Roman" w:cs="Times New Roman"/>
-          <w:kern w:val="0"/>
-          <w:sz w:val="24"/>
-          <w:szCs w:val="24"/>
-          <w:lang w:eastAsia="fr-FR"/>
-          <w14:ligatures w14:val="none"/>
-        </w:rPr>
-      </w:pPr>
-      <w:r>
-        <w:rPr>
-          <w:rFonts w:ascii="Times New Roman" w:eastAsia="Times New Roman" w:hAnsi="Times New Roman" w:cs="Times New Roman"/>
-          <w:kern w:val="0"/>
-          <w:sz w:val="24"/>
-          <w:szCs w:val="24"/>
-          <w:lang w:eastAsia="fr-FR"/>
-          <w14:ligatures w14:val="none"/>
-        </w:rPr>
-        <w:t>Dans la partie de droite du panel de droite doit figurer des cours d’universités avec une barre de recherche pour UX, ainsi que des tutos populaires rédigé par les utilisateurs</w:t>
-      </w:r>
-    </w:p>
-    <w:p>
-      <w:pPr>
-        <w:spacing w:after="0" w:line="240" w:lineRule="auto"/>
-        <w:rPr>
-          <w:rFonts w:ascii="Times New Roman" w:eastAsia="Times New Roman" w:hAnsi="Times New Roman" w:cs="Times New Roman"/>
-          <w:kern w:val="0"/>
-          <w:sz w:val="24"/>
-          <w:szCs w:val="24"/>
-          <w:lang w:eastAsia="fr-FR"/>
-          <w14:ligatures w14:val="none"/>
-        </w:rPr>
-      </w:pPr>
-    </w:p>
-    <w:p>
-      <w:pPr>
-        <w:spacing w:after="0" w:line="240" w:lineRule="auto"/>
-        <w:ind w:firstLine="708"/>
-        <w:rPr>
-          <w:rFonts w:ascii="Times New Roman" w:eastAsia="Times New Roman" w:hAnsi="Times New Roman" w:cs="Times New Roman"/>
-          <w:kern w:val="0"/>
-          <w:sz w:val="24"/>
-          <w:szCs w:val="24"/>
-          <w:lang w:eastAsia="fr-FR"/>
-          <w14:ligatures w14:val="none"/>
-        </w:rPr>
-      </w:pPr>
-      <w:r>
-        <w:rPr>
-          <w:rFonts w:ascii="Times New Roman" w:eastAsia="Times New Roman" w:hAnsi="Times New Roman" w:cs="Times New Roman"/>
-          <w:kern w:val="0"/>
-          <w:sz w:val="24"/>
-          <w:szCs w:val="24"/>
-          <w:lang w:eastAsia="fr-FR"/>
-          <w14:ligatures w14:val="none"/>
-        </w:rPr>
-        <w:t xml:space="preserve">Pour les cours et tutos : </w:t>
-      </w:r>
-    </w:p>
-    <w:p>
-      <w:pPr>
-        <w:spacing w:after="0" w:line="240" w:lineRule="auto"/>
-        <w:ind w:left="1418"/>
-        <w:rPr>
-          <w:rFonts w:ascii="Times New Roman" w:eastAsia="Times New Roman" w:hAnsi="Times New Roman" w:cs="Times New Roman"/>
-          <w:kern w:val="0"/>
-          <w:sz w:val="24"/>
-          <w:szCs w:val="24"/>
-          <w:lang w:eastAsia="fr-FR"/>
-          <w14:ligatures w14:val="none"/>
-        </w:rPr>
-      </w:pPr>
-      <w:r>
-        <w:rPr>
-          <w:rFonts w:ascii="Times New Roman" w:eastAsia="Times New Roman" w:hAnsi="Times New Roman" w:cs="Times New Roman"/>
-          <w:kern w:val="0"/>
-          <w:sz w:val="24"/>
-          <w:szCs w:val="24"/>
-          <w:lang w:eastAsia="fr-FR"/>
-          <w14:ligatures w14:val="none"/>
-        </w:rPr>
-        <w:t>Le panel de gauche doit comporter le sommaire du cours complet et une demande de soutient discrète.</w:t>
-      </w:r>
-    </w:p>
-    <w:p>
-      <w:pPr>
-        <w:spacing w:after="0" w:line="240" w:lineRule="auto"/>
-        <w:rPr>
-          <w:rFonts w:ascii="Times New Roman" w:eastAsia="Times New Roman" w:hAnsi="Times New Roman" w:cs="Times New Roman"/>
-          <w:kern w:val="0"/>
-          <w:sz w:val="24"/>
-          <w:szCs w:val="24"/>
-          <w:lang w:eastAsia="fr-FR"/>
-          <w14:ligatures w14:val="none"/>
-        </w:rPr>
-      </w:pPr>
-    </w:p>
-    <w:p>
-      <w:pPr>
-        <w:spacing w:after="0" w:line="240" w:lineRule="auto"/>
-        <w:rPr>
-          <w:rFonts w:ascii="Times New Roman" w:eastAsia="Times New Roman" w:hAnsi="Times New Roman" w:cs="Times New Roman"/>
-          <w:kern w:val="0"/>
-          <w:sz w:val="24"/>
-          <w:szCs w:val="24"/>
-          <w:lang w:eastAsia="fr-FR"/>
-          <w14:ligatures w14:val="none"/>
-        </w:rPr>
-      </w:pPr>
       <w:r>
         <w:rPr>
           <w:rFonts w:ascii="Times New Roman" w:eastAsia="Times New Roman" w:hAnsi="Times New Roman" w:cs="Times New Roman"/>
@@ -694,7 +1331,56 @@
           <w14:ligatures w14:val="none"/>
         </w:rPr>
         <w:tab/>
-      </w:r>
+        <w:t>Le panel d</w:t>
+      </w:r>
+      <w:r>
+        <w:rPr>
+          <w:rFonts w:ascii="Times New Roman" w:eastAsia="Times New Roman" w:hAnsi="Times New Roman" w:cs="Times New Roman"/>
+          <w:kern w:val="0"/>
+          <w:sz w:val="24"/>
+          <w:szCs w:val="24"/>
+          <w:lang w:eastAsia="fr-FR"/>
+          <w14:ligatures w14:val="none"/>
+        </w:rPr>
+        <w:t xml:space="preserve">u centre </w:t>
+      </w:r>
+      <w:r>
+        <w:rPr>
+          <w:rFonts w:ascii="Times New Roman" w:eastAsia="Times New Roman" w:hAnsi="Times New Roman" w:cs="Times New Roman"/>
+          <w:kern w:val="0"/>
+          <w:sz w:val="24"/>
+          <w:szCs w:val="24"/>
+          <w:lang w:eastAsia="fr-FR"/>
+          <w14:ligatures w14:val="none"/>
+        </w:rPr>
+        <w:t>doit comporter le corps des cours ou tutos.</w:t>
+      </w:r>
+    </w:p>
+    <w:p>
+      <w:pPr>
+        <w:spacing w:after="0" w:line="240" w:lineRule="auto"/>
+        <w:rPr>
+          <w:rFonts w:ascii="Times New Roman" w:eastAsia="Times New Roman" w:hAnsi="Times New Roman" w:cs="Times New Roman"/>
+          <w:kern w:val="0"/>
+          <w:sz w:val="24"/>
+          <w:szCs w:val="24"/>
+          <w:lang w:eastAsia="fr-FR"/>
+          <w14:ligatures w14:val="none"/>
+        </w:rPr>
+      </w:pPr>
+    </w:p>
+    <w:p>
+      <w:pPr>
+        <w:spacing w:after="0" w:line="240" w:lineRule="auto"/>
+        <w:rPr>
+          <w:rFonts w:ascii="Times New Roman" w:eastAsia="Times New Roman" w:hAnsi="Times New Roman" w:cs="Times New Roman"/>
+          <w:kern w:val="0"/>
+          <w:sz w:val="24"/>
+          <w:szCs w:val="24"/>
+          <w:lang w:eastAsia="fr-FR"/>
+          <w14:ligatures w14:val="none"/>
+        </w:rPr>
+      </w:pPr>
       <w:r>
         <w:rPr>
           <w:rFonts w:ascii="Times New Roman" w:eastAsia="Times New Roman" w:hAnsi="Times New Roman" w:cs="Times New Roman"/>
@@ -705,7 +1391,18 @@
           <w14:ligatures w14:val="none"/>
         </w:rPr>
         <w:tab/>
-        <w:t>Le panel de droite doit comporter le corps des cours ou tutos.</w:t>
+      </w:r>
+      <w:r>
+        <w:rPr>
+          <w:rFonts w:ascii="Times New Roman" w:eastAsia="Times New Roman" w:hAnsi="Times New Roman" w:cs="Times New Roman"/>
+          <w:kern w:val="0"/>
+          <w:sz w:val="24"/>
+          <w:szCs w:val="24"/>
+          <w:lang w:eastAsia="fr-FR"/>
+          <w14:ligatures w14:val="none"/>
+        </w:rPr>
+        <w:tab/>
+        <w:t>Le panel de droite un espace libre pour les Widgets.</w:t>
       </w:r>
     </w:p>
     <w:p>
@@ -884,7 +1581,7 @@
           <w:lang w:eastAsia="fr-FR"/>
           <w14:ligatures w14:val="none"/>
         </w:rPr>
-        <w:t>Le panel de gauche doit comporter des liens externes de sites référence pour la remise à niveau en français, anglais, maths et programmation. Ainsi qu’une demande de soutien discrète.</w:t>
+        <w:t>Le panel de gauche doit comporter des liens externes de sites référence pour la remise à niveau en français, anglais, maths et programmation.</w:t>
       </w:r>
     </w:p>
     <w:p>
@@ -943,87 +1640,62 @@
     <w:p>
       <w:pPr>
         <w:spacing w:after="0" w:line="240" w:lineRule="auto"/>
-        <w:ind w:left="1418"/>
-        <w:rPr>
-          <w:rFonts w:ascii="Times New Roman" w:eastAsia="Times New Roman" w:hAnsi="Times New Roman" w:cs="Times New Roman"/>
-          <w:kern w:val="0"/>
-          <w:sz w:val="24"/>
-          <w:szCs w:val="24"/>
-          <w:lang w:eastAsia="fr-FR"/>
-          <w14:ligatures w14:val="none"/>
-        </w:rPr>
-      </w:pPr>
-      <w:r>
-        <w:rPr>
-          <w:rFonts w:ascii="Times New Roman" w:eastAsia="Times New Roman" w:hAnsi="Times New Roman" w:cs="Times New Roman"/>
-          <w:kern w:val="0"/>
-          <w:sz w:val="24"/>
-          <w:szCs w:val="24"/>
-          <w:lang w:eastAsia="fr-FR"/>
-          <w14:ligatures w14:val="none"/>
-        </w:rPr>
-        <w:t xml:space="preserve">Le panel de droite doit figurer un espace de prise de notes de l’utilisateur ainsi qu’un </w:t>
-      </w:r>
-      <w:proofErr w:type="spellStart"/>
-      <w:r>
-        <w:rPr>
-          <w:rFonts w:ascii="Times New Roman" w:eastAsia="Times New Roman" w:hAnsi="Times New Roman" w:cs="Times New Roman"/>
-          <w:kern w:val="0"/>
-          <w:sz w:val="24"/>
-          <w:szCs w:val="24"/>
-          <w:lang w:eastAsia="fr-FR"/>
-          <w14:ligatures w14:val="none"/>
-        </w:rPr>
-        <w:t>ToDoList</w:t>
-      </w:r>
-      <w:proofErr w:type="spellEnd"/>
-      <w:r>
-        <w:rPr>
-          <w:rFonts w:ascii="Times New Roman" w:eastAsia="Times New Roman" w:hAnsi="Times New Roman" w:cs="Times New Roman"/>
-          <w:kern w:val="0"/>
-          <w:sz w:val="24"/>
-          <w:szCs w:val="24"/>
-          <w:lang w:eastAsia="fr-FR"/>
-          <w14:ligatures w14:val="none"/>
-        </w:rPr>
-        <w:t>.</w:t>
-      </w:r>
-    </w:p>
-    <w:p>
-      <w:pPr>
-        <w:spacing w:after="0" w:line="240" w:lineRule="auto"/>
-        <w:rPr>
-          <w:rFonts w:ascii="Times New Roman" w:eastAsia="Times New Roman" w:hAnsi="Times New Roman" w:cs="Times New Roman"/>
-          <w:kern w:val="0"/>
-          <w:sz w:val="24"/>
-          <w:szCs w:val="24"/>
-          <w:lang w:eastAsia="fr-FR"/>
-          <w14:ligatures w14:val="none"/>
-        </w:rPr>
-      </w:pPr>
-    </w:p>
-    <w:p>
-      <w:pPr>
-        <w:spacing w:after="0" w:line="240" w:lineRule="auto"/>
-        <w:rPr>
-          <w:rFonts w:ascii="Times New Roman" w:eastAsia="Times New Roman" w:hAnsi="Times New Roman" w:cs="Times New Roman"/>
-          <w:kern w:val="0"/>
-          <w:sz w:val="24"/>
-          <w:szCs w:val="24"/>
-          <w:lang w:eastAsia="fr-FR"/>
-          <w14:ligatures w14:val="none"/>
-        </w:rPr>
-      </w:pPr>
-      <w:r>
-        <w:rPr>
-          <w:rFonts w:ascii="Times New Roman" w:eastAsia="Times New Roman" w:hAnsi="Times New Roman" w:cs="Times New Roman"/>
-          <w:kern w:val="0"/>
-          <w:sz w:val="24"/>
-          <w:szCs w:val="24"/>
-          <w:lang w:eastAsia="fr-FR"/>
-          <w14:ligatures w14:val="none"/>
-        </w:rPr>
-        <w:lastRenderedPageBreak/>
+        <w:ind w:left="708" w:firstLine="708"/>
+        <w:rPr>
+          <w:rFonts w:ascii="Times New Roman" w:eastAsia="Times New Roman" w:hAnsi="Times New Roman" w:cs="Times New Roman"/>
+          <w:kern w:val="0"/>
+          <w:sz w:val="24"/>
+          <w:szCs w:val="24"/>
+          <w:lang w:eastAsia="fr-FR"/>
+          <w14:ligatures w14:val="none"/>
+        </w:rPr>
+      </w:pPr>
+      <w:r>
+        <w:rPr>
+          <w:rFonts w:ascii="Times New Roman" w:eastAsia="Times New Roman" w:hAnsi="Times New Roman" w:cs="Times New Roman"/>
+          <w:kern w:val="0"/>
+          <w:sz w:val="24"/>
+          <w:szCs w:val="24"/>
+          <w:lang w:eastAsia="fr-FR"/>
+          <w14:ligatures w14:val="none"/>
+        </w:rPr>
+        <w:t>Le panel de droite un espace libre pour les Widgets.</w:t>
+      </w:r>
+    </w:p>
+    <w:p>
+      <w:pPr>
+        <w:spacing w:after="0" w:line="240" w:lineRule="auto"/>
+        <w:rPr>
+          <w:rFonts w:ascii="Times New Roman" w:eastAsia="Times New Roman" w:hAnsi="Times New Roman" w:cs="Times New Roman"/>
+          <w:kern w:val="0"/>
+          <w:sz w:val="24"/>
+          <w:szCs w:val="24"/>
+          <w:lang w:eastAsia="fr-FR"/>
+          <w14:ligatures w14:val="none"/>
+        </w:rPr>
+      </w:pPr>
+    </w:p>
+    <w:p>
+      <w:pPr>
+        <w:spacing w:after="0" w:line="240" w:lineRule="auto"/>
+        <w:rPr>
+          <w:rFonts w:ascii="Times New Roman" w:eastAsia="Times New Roman" w:hAnsi="Times New Roman" w:cs="Times New Roman"/>
+          <w:kern w:val="0"/>
+          <w:sz w:val="24"/>
+          <w:szCs w:val="24"/>
+          <w:lang w:eastAsia="fr-FR"/>
+          <w14:ligatures w14:val="none"/>
+        </w:rPr>
+      </w:pPr>
+      <w:r>
+        <w:rPr>
+          <w:rFonts w:ascii="Times New Roman" w:eastAsia="Times New Roman" w:hAnsi="Times New Roman" w:cs="Times New Roman"/>
+          <w:kern w:val="0"/>
+          <w:sz w:val="24"/>
+          <w:szCs w:val="24"/>
+          <w:lang w:eastAsia="fr-FR"/>
+          <w14:ligatures w14:val="none"/>
+        </w:rPr>
         <w:t>Logé et non logé :</w:t>
       </w:r>
     </w:p>
@@ -1049,31 +1721,7 @@
           <w:lang w:eastAsia="fr-FR"/>
           <w14:ligatures w14:val="none"/>
         </w:rPr>
-        <w:t xml:space="preserve">Les panels de gauche et droite doivent avoir un bouton </w:t>
-      </w:r>
-      <w:proofErr w:type="spellStart"/>
-      <w:r>
-        <w:rPr>
-          <w:rFonts w:ascii="Times New Roman" w:eastAsia="Times New Roman" w:hAnsi="Times New Roman" w:cs="Times New Roman"/>
-          <w:kern w:val="0"/>
-          <w:sz w:val="24"/>
-          <w:szCs w:val="24"/>
-          <w:lang w:eastAsia="fr-FR"/>
-          <w14:ligatures w14:val="none"/>
-        </w:rPr>
-        <w:t>hide</w:t>
-      </w:r>
-      <w:proofErr w:type="spellEnd"/>
-      <w:r>
-        <w:rPr>
-          <w:rFonts w:ascii="Times New Roman" w:eastAsia="Times New Roman" w:hAnsi="Times New Roman" w:cs="Times New Roman"/>
-          <w:kern w:val="0"/>
-          <w:sz w:val="24"/>
-          <w:szCs w:val="24"/>
-          <w:lang w:eastAsia="fr-FR"/>
-          <w14:ligatures w14:val="none"/>
-        </w:rPr>
-        <w:t xml:space="preserve"> des panels en question.</w:t>
+        <w:t>Les panels de gauche et droite doivent avoir un bouton hide des panels en question.</w:t>
       </w:r>
     </w:p>
     <w:p>
@@ -1149,31 +1797,7 @@
           <w:lang w:eastAsia="fr-FR"/>
           <w14:ligatures w14:val="none"/>
         </w:rPr>
-        <w:t>Les divisions de chaque panel (Sommaire/demande de don) ou (</w:t>
-      </w:r>
-      <w:proofErr w:type="spellStart"/>
-      <w:r>
-        <w:rPr>
-          <w:rFonts w:ascii="Times New Roman" w:eastAsia="Times New Roman" w:hAnsi="Times New Roman" w:cs="Times New Roman"/>
-          <w:kern w:val="0"/>
-          <w:sz w:val="24"/>
-          <w:szCs w:val="24"/>
-          <w:lang w:eastAsia="fr-FR"/>
-          <w14:ligatures w14:val="none"/>
-        </w:rPr>
-        <w:t>ToDoList</w:t>
-      </w:r>
-      <w:proofErr w:type="spellEnd"/>
-      <w:r>
-        <w:rPr>
-          <w:rFonts w:ascii="Times New Roman" w:eastAsia="Times New Roman" w:hAnsi="Times New Roman" w:cs="Times New Roman"/>
-          <w:kern w:val="0"/>
-          <w:sz w:val="24"/>
-          <w:szCs w:val="24"/>
-          <w:lang w:eastAsia="fr-FR"/>
-          <w14:ligatures w14:val="none"/>
-        </w:rPr>
-        <w:t>/prise de notes) doivent être redimensionnable.</w:t>
+        <w:t>Les divisions de chaque panel (Sommaire/demande de don) ou (ToDoList/prise de notes) doivent être redimensionnable.</w:t>
       </w:r>
     </w:p>
     <w:p>
@@ -1225,7 +1849,6 @@
         </w:rPr>
         <w:t xml:space="preserve">Le </w:t>
       </w:r>
-      <w:proofErr w:type="spellStart"/>
       <w:r>
         <w:rPr>
           <w:rFonts w:ascii="Times New Roman" w:eastAsia="Times New Roman" w:hAnsi="Times New Roman" w:cs="Times New Roman"/>
@@ -1240,7 +1863,6 @@
         </w:rPr>
         <w:t>footer</w:t>
       </w:r>
-      <w:proofErr w:type="spellEnd"/>
       <w:r>
         <w:rPr>
           <w:rFonts w:ascii="Times New Roman" w:eastAsia="Times New Roman" w:hAnsi="Times New Roman" w:cs="Times New Roman"/>
@@ -1336,6 +1958,21 @@
     <w:p>
       <w:pPr>
         <w:spacing w:after="0" w:line="240" w:lineRule="auto"/>
+        <w:rPr>
+          <w:rFonts w:ascii="Times New Roman" w:eastAsia="Times New Roman" w:hAnsi="Times New Roman" w:cs="Times New Roman"/>
+          <w:b/>
+          <w:bCs/>
+          <w:kern w:val="0"/>
+          <w:sz w:val="40"/>
+          <w:szCs w:val="40"/>
+          <w:lang w:eastAsia="fr-FR"/>
+          <w14:ligatures w14:val="none"/>
+        </w:rPr>
+      </w:pPr>
+    </w:p>
+    <w:p>
+      <w:pPr>
+        <w:spacing w:after="0" w:line="240" w:lineRule="auto"/>
         <w:ind w:left="708"/>
         <w:rPr>
           <w:rFonts w:ascii="Times New Roman" w:eastAsia="Times New Roman" w:hAnsi="Times New Roman" w:cs="Times New Roman"/>
@@ -1355,35 +1992,305 @@
           <w:lang w:eastAsia="fr-FR"/>
           <w14:ligatures w14:val="none"/>
         </w:rPr>
-        <w:t>Quels que soit le rédacteur du cours ou du tuto, la page doit comporter une date de création et une date de la dernière modification, ===et un accès aux changelogs ? ===.</w:t>
-      </w:r>
-    </w:p>
-    <w:p>
-      <w:pPr>
-        <w:spacing w:after="0" w:line="240" w:lineRule="auto"/>
-        <w:ind w:left="708"/>
-        <w:rPr>
-          <w:rFonts w:ascii="Times New Roman" w:eastAsia="Times New Roman" w:hAnsi="Times New Roman" w:cs="Times New Roman"/>
-          <w:kern w:val="0"/>
-          <w:sz w:val="24"/>
-          <w:szCs w:val="24"/>
-          <w:lang w:eastAsia="fr-FR"/>
-          <w14:ligatures w14:val="none"/>
-        </w:rPr>
-      </w:pPr>
-      <w:r>
-        <w:rPr>
-          <w:rFonts w:ascii="Times New Roman" w:eastAsia="Times New Roman" w:hAnsi="Times New Roman" w:cs="Times New Roman"/>
-          <w:kern w:val="0"/>
-          <w:sz w:val="24"/>
-          <w:szCs w:val="24"/>
-          <w:lang w:eastAsia="fr-FR"/>
-          <w14:ligatures w14:val="none"/>
-        </w:rPr>
-        <w:t xml:space="preserve">Ainsi que l’identité de l’utilisateur et ses coordonnées. </w:t>
-      </w:r>
-    </w:p>
-    <w:p/>
+        <w:t>Quels que soit le rédacteur du cours ou du tuto, la page doit comporter</w:t>
+      </w:r>
+      <w:r>
+        <w:rPr>
+          <w:rFonts w:ascii="Times New Roman" w:eastAsia="Times New Roman" w:hAnsi="Times New Roman" w:cs="Times New Roman"/>
+          <w:kern w:val="0"/>
+          <w:sz w:val="24"/>
+          <w:szCs w:val="24"/>
+          <w:lang w:eastAsia="fr-FR"/>
+          <w14:ligatures w14:val="none"/>
+        </w:rPr>
+        <w:t> :</w:t>
+      </w:r>
+      <w:r>
+        <w:rPr>
+          <w:rFonts w:ascii="Times New Roman" w:eastAsia="Times New Roman" w:hAnsi="Times New Roman" w:cs="Times New Roman"/>
+          <w:kern w:val="0"/>
+          <w:sz w:val="24"/>
+          <w:szCs w:val="24"/>
+          <w:lang w:eastAsia="fr-FR"/>
+          <w14:ligatures w14:val="none"/>
+        </w:rPr>
+        <w:t xml:space="preserve"> </w:t>
+      </w:r>
+    </w:p>
+    <w:p>
+      <w:pPr>
+        <w:spacing w:after="0" w:line="240" w:lineRule="auto"/>
+        <w:ind w:left="708" w:firstLine="708"/>
+        <w:rPr>
+          <w:rFonts w:ascii="Times New Roman" w:eastAsia="Times New Roman" w:hAnsi="Times New Roman" w:cs="Times New Roman"/>
+          <w:kern w:val="0"/>
+          <w:sz w:val="24"/>
+          <w:szCs w:val="24"/>
+          <w:lang w:eastAsia="fr-FR"/>
+          <w14:ligatures w14:val="none"/>
+        </w:rPr>
+      </w:pPr>
+    </w:p>
+    <w:p>
+      <w:pPr>
+        <w:spacing w:after="0" w:line="240" w:lineRule="auto"/>
+        <w:ind w:left="708" w:firstLine="708"/>
+        <w:rPr>
+          <w:rFonts w:ascii="Times New Roman" w:eastAsia="Times New Roman" w:hAnsi="Times New Roman" w:cs="Times New Roman"/>
+          <w:kern w:val="0"/>
+          <w:sz w:val="24"/>
+          <w:szCs w:val="24"/>
+          <w:lang w:eastAsia="fr-FR"/>
+          <w14:ligatures w14:val="none"/>
+        </w:rPr>
+      </w:pPr>
+      <w:r>
+        <w:rPr>
+          <w:rFonts w:ascii="Times New Roman" w:eastAsia="Times New Roman" w:hAnsi="Times New Roman" w:cs="Times New Roman"/>
+          <w:kern w:val="0"/>
+          <w:sz w:val="24"/>
+          <w:szCs w:val="24"/>
+          <w:lang w:eastAsia="fr-FR"/>
+          <w14:ligatures w14:val="none"/>
+        </w:rPr>
+        <w:t>Le nom ou le pseudonyme de l’utilisateur rédacteur créateur</w:t>
+      </w:r>
+    </w:p>
+    <w:p>
+      <w:pPr>
+        <w:spacing w:after="0" w:line="240" w:lineRule="auto"/>
+        <w:ind w:left="708" w:firstLine="708"/>
+        <w:rPr>
+          <w:rFonts w:ascii="Times New Roman" w:eastAsia="Times New Roman" w:hAnsi="Times New Roman" w:cs="Times New Roman"/>
+          <w:kern w:val="0"/>
+          <w:sz w:val="24"/>
+          <w:szCs w:val="24"/>
+          <w:lang w:eastAsia="fr-FR"/>
+          <w14:ligatures w14:val="none"/>
+        </w:rPr>
+      </w:pPr>
+      <w:r>
+        <w:rPr>
+          <w:rFonts w:ascii="Times New Roman" w:eastAsia="Times New Roman" w:hAnsi="Times New Roman" w:cs="Times New Roman"/>
+          <w:kern w:val="0"/>
+          <w:sz w:val="24"/>
+          <w:szCs w:val="24"/>
+          <w:lang w:eastAsia="fr-FR"/>
+          <w14:ligatures w14:val="none"/>
+        </w:rPr>
+        <w:t>Le nom ou le pseudonyme de l’utilisateur rédacteur modificateur</w:t>
+      </w:r>
+    </w:p>
+    <w:p>
+      <w:pPr>
+        <w:spacing w:after="0" w:line="240" w:lineRule="auto"/>
+        <w:ind w:left="708" w:firstLine="708"/>
+        <w:rPr>
+          <w:rFonts w:ascii="Times New Roman" w:eastAsia="Times New Roman" w:hAnsi="Times New Roman" w:cs="Times New Roman"/>
+          <w:kern w:val="0"/>
+          <w:sz w:val="24"/>
+          <w:szCs w:val="24"/>
+          <w:lang w:eastAsia="fr-FR"/>
+          <w14:ligatures w14:val="none"/>
+        </w:rPr>
+      </w:pPr>
+    </w:p>
+    <w:p>
+      <w:pPr>
+        <w:spacing w:after="0" w:line="240" w:lineRule="auto"/>
+        <w:ind w:left="708" w:firstLine="708"/>
+        <w:rPr>
+          <w:rFonts w:ascii="Times New Roman" w:eastAsia="Times New Roman" w:hAnsi="Times New Roman" w:cs="Times New Roman"/>
+          <w:kern w:val="0"/>
+          <w:sz w:val="24"/>
+          <w:szCs w:val="24"/>
+          <w:lang w:eastAsia="fr-FR"/>
+          <w14:ligatures w14:val="none"/>
+        </w:rPr>
+      </w:pPr>
+      <w:r>
+        <w:rPr>
+          <w:rFonts w:ascii="Times New Roman" w:eastAsia="Times New Roman" w:hAnsi="Times New Roman" w:cs="Times New Roman"/>
+          <w:kern w:val="0"/>
+          <w:sz w:val="24"/>
+          <w:szCs w:val="24"/>
+          <w:lang w:eastAsia="fr-FR"/>
+          <w14:ligatures w14:val="none"/>
+        </w:rPr>
+        <w:t>La date de création du cours d’origine</w:t>
+      </w:r>
+    </w:p>
+    <w:p>
+      <w:pPr>
+        <w:spacing w:after="0" w:line="240" w:lineRule="auto"/>
+        <w:ind w:left="708" w:firstLine="708"/>
+        <w:rPr>
+          <w:rFonts w:ascii="Times New Roman" w:eastAsia="Times New Roman" w:hAnsi="Times New Roman" w:cs="Times New Roman"/>
+          <w:kern w:val="0"/>
+          <w:sz w:val="24"/>
+          <w:szCs w:val="24"/>
+          <w:lang w:eastAsia="fr-FR"/>
+          <w14:ligatures w14:val="none"/>
+        </w:rPr>
+      </w:pPr>
+      <w:r>
+        <w:rPr>
+          <w:rFonts w:ascii="Times New Roman" w:eastAsia="Times New Roman" w:hAnsi="Times New Roman" w:cs="Times New Roman"/>
+          <w:kern w:val="0"/>
+          <w:sz w:val="24"/>
+          <w:szCs w:val="24"/>
+          <w:lang w:eastAsia="fr-FR"/>
+          <w14:ligatures w14:val="none"/>
+        </w:rPr>
+        <w:t>La date de modification du cours</w:t>
+      </w:r>
+    </w:p>
+    <w:p>
+      <w:pPr>
+        <w:spacing w:after="0" w:line="240" w:lineRule="auto"/>
+        <w:rPr>
+          <w:rFonts w:ascii="Times New Roman" w:eastAsia="Times New Roman" w:hAnsi="Times New Roman" w:cs="Times New Roman"/>
+          <w:kern w:val="0"/>
+          <w:sz w:val="24"/>
+          <w:szCs w:val="24"/>
+          <w:lang w:eastAsia="fr-FR"/>
+          <w14:ligatures w14:val="none"/>
+        </w:rPr>
+      </w:pPr>
+    </w:p>
+    <w:p>
+      <w:pPr>
+        <w:spacing w:after="0" w:line="240" w:lineRule="auto"/>
+        <w:rPr>
+          <w:rFonts w:ascii="Times New Roman" w:eastAsia="Times New Roman" w:hAnsi="Times New Roman" w:cs="Times New Roman"/>
+          <w:kern w:val="0"/>
+          <w:sz w:val="24"/>
+          <w:szCs w:val="24"/>
+          <w:lang w:eastAsia="fr-FR"/>
+          <w14:ligatures w14:val="none"/>
+        </w:rPr>
+      </w:pPr>
+      <w:r>
+        <w:rPr>
+          <w:rFonts w:ascii="Times New Roman" w:eastAsia="Times New Roman" w:hAnsi="Times New Roman" w:cs="Times New Roman"/>
+          <w:kern w:val="0"/>
+          <w:sz w:val="24"/>
+          <w:szCs w:val="24"/>
+          <w:lang w:eastAsia="fr-FR"/>
+          <w14:ligatures w14:val="none"/>
+        </w:rPr>
+        <w:tab/>
+        <w:t>Qu’il s’agisse du nom du créateur, du modificateur, de la date de création ou de modification du cours, les changelogs doivent être accessible en cliquant sur l’un de ces champs.</w:t>
+      </w:r>
+    </w:p>
+    <w:p>
+      <w:pPr>
+        <w:spacing w:after="0" w:line="240" w:lineRule="auto"/>
+        <w:ind w:left="708" w:firstLine="708"/>
+        <w:rPr>
+          <w:rFonts w:ascii="Times New Roman" w:eastAsia="Times New Roman" w:hAnsi="Times New Roman" w:cs="Times New Roman"/>
+          <w:kern w:val="0"/>
+          <w:sz w:val="24"/>
+          <w:szCs w:val="24"/>
+          <w:lang w:eastAsia="fr-FR"/>
+          <w14:ligatures w14:val="none"/>
+        </w:rPr>
+      </w:pPr>
+    </w:p>
+    <w:p>
+      <w:pPr>
+        <w:spacing w:after="0" w:line="240" w:lineRule="auto"/>
+        <w:rPr>
+          <w:rFonts w:ascii="Times New Roman" w:eastAsia="Times New Roman" w:hAnsi="Times New Roman" w:cs="Times New Roman"/>
+          <w:kern w:val="0"/>
+          <w:sz w:val="24"/>
+          <w:szCs w:val="24"/>
+          <w:lang w:eastAsia="fr-FR"/>
+          <w14:ligatures w14:val="none"/>
+        </w:rPr>
+      </w:pPr>
+    </w:p>
+    <w:p>
+      <w:pPr>
+        <w:spacing w:after="0" w:line="240" w:lineRule="auto"/>
+        <w:rPr>
+          <w:rFonts w:ascii="Times New Roman" w:eastAsia="Times New Roman" w:hAnsi="Times New Roman" w:cs="Times New Roman"/>
+          <w:kern w:val="0"/>
+          <w:sz w:val="24"/>
+          <w:szCs w:val="24"/>
+          <w:lang w:eastAsia="fr-FR"/>
+          <w14:ligatures w14:val="none"/>
+        </w:rPr>
+      </w:pPr>
+    </w:p>
+    <w:p>
+      <w:pPr>
+        <w:spacing w:after="0" w:line="240" w:lineRule="auto"/>
+        <w:rPr>
+          <w:rFonts w:ascii="Times New Roman" w:eastAsia="Times New Roman" w:hAnsi="Times New Roman" w:cs="Times New Roman"/>
+          <w:b/>
+          <w:bCs/>
+          <w:kern w:val="0"/>
+          <w:sz w:val="40"/>
+          <w:szCs w:val="40"/>
+          <w:lang w:eastAsia="fr-FR"/>
+          <w14:ligatures w14:val="none"/>
+        </w:rPr>
+      </w:pPr>
+      <w:r>
+        <w:rPr>
+          <w:rFonts w:ascii="Times New Roman" w:eastAsia="Times New Roman" w:hAnsi="Times New Roman" w:cs="Times New Roman"/>
+          <w:b/>
+          <w:bCs/>
+          <w:kern w:val="0"/>
+          <w:sz w:val="40"/>
+          <w:szCs w:val="40"/>
+          <w:lang w:eastAsia="fr-FR"/>
+          <w14:ligatures w14:val="none"/>
+        </w:rPr>
+        <w:t xml:space="preserve">Compte : </w:t>
+      </w:r>
+    </w:p>
+    <w:p>
+      <w:pPr>
+        <w:spacing w:after="0" w:line="240" w:lineRule="auto"/>
+        <w:rPr>
+          <w:rFonts w:ascii="Times New Roman" w:eastAsia="Times New Roman" w:hAnsi="Times New Roman" w:cs="Times New Roman"/>
+          <w:b/>
+          <w:bCs/>
+          <w:kern w:val="0"/>
+          <w:sz w:val="40"/>
+          <w:szCs w:val="40"/>
+          <w:lang w:eastAsia="fr-FR"/>
+          <w14:ligatures w14:val="none"/>
+        </w:rPr>
+      </w:pPr>
+    </w:p>
+    <w:p>
+      <w:pPr>
+        <w:spacing w:after="0" w:line="240" w:lineRule="auto"/>
+        <w:ind w:left="709"/>
+        <w:rPr>
+          <w:rFonts w:ascii="Times New Roman" w:eastAsia="Times New Roman" w:hAnsi="Times New Roman" w:cs="Times New Roman"/>
+          <w:kern w:val="0"/>
+          <w:sz w:val="24"/>
+          <w:szCs w:val="24"/>
+          <w:lang w:eastAsia="fr-FR"/>
+          <w14:ligatures w14:val="none"/>
+        </w:rPr>
+      </w:pPr>
+      <w:r>
+        <w:rPr>
+          <w:rFonts w:ascii="Times New Roman" w:eastAsia="Times New Roman" w:hAnsi="Times New Roman" w:cs="Times New Roman"/>
+          <w:kern w:val="0"/>
+          <w:sz w:val="24"/>
+          <w:szCs w:val="24"/>
+          <w:lang w:eastAsia="fr-FR"/>
+          <w14:ligatures w14:val="none"/>
+        </w:rPr>
+        <w:t>Lors de la création du compte l’utilisateur dois avoir la possibilité de créer une messagerie interne, pour ne pas spammer son mail.</w:t>
+      </w:r>
+    </w:p>
     <w:sectPr>
       <w:pgSz w:w="11906" w:h="16838"/>
       <w:pgMar w:top="1417" w:right="1417" w:bottom="1417" w:left="1417" w:header="708" w:footer="708" w:gutter="0"/>

</xml_diff>

<commit_message>
Mise a jour Cachier des charges
</commit_message>
<xml_diff>
--- a/Cahier des charges.docx
+++ b/Cahier des charges.docx
@@ -53,6 +53,7 @@
         </w:rPr>
         <w:t xml:space="preserve">La structure du site doit être composé d’une </w:t>
       </w:r>
+      <w:proofErr w:type="spellStart"/>
       <w:r>
         <w:rPr>
           <w:rFonts w:ascii="Times New Roman" w:eastAsia="Times New Roman" w:hAnsi="Times New Roman" w:cs="Times New Roman"/>
@@ -67,6 +68,7 @@
         </w:rPr>
         <w:t>NavBar</w:t>
       </w:r>
+      <w:proofErr w:type="spellEnd"/>
       <w:r>
         <w:rPr>
           <w:rFonts w:ascii="Times New Roman" w:eastAsia="Times New Roman" w:hAnsi="Times New Roman" w:cs="Times New Roman"/>
@@ -114,6 +116,7 @@
         </w:rPr>
         <w:t xml:space="preserve">et d’un </w:t>
       </w:r>
+      <w:proofErr w:type="spellStart"/>
       <w:r>
         <w:rPr>
           <w:rFonts w:ascii="Times New Roman" w:eastAsia="Times New Roman" w:hAnsi="Times New Roman" w:cs="Times New Roman"/>
@@ -128,6 +131,7 @@
         </w:rPr>
         <w:t>footer</w:t>
       </w:r>
+      <w:proofErr w:type="spellEnd"/>
       <w:r>
         <w:rPr>
           <w:rFonts w:ascii="Times New Roman" w:eastAsia="Times New Roman" w:hAnsi="Times New Roman" w:cs="Times New Roman"/>
@@ -199,6 +203,7 @@
         </w:rPr>
         <w:t xml:space="preserve"> </w:t>
       </w:r>
+      <w:proofErr w:type="spellStart"/>
       <w:r>
         <w:rPr>
           <w:rFonts w:ascii="Times New Roman" w:eastAsia="Times New Roman" w:hAnsi="Times New Roman" w:cs="Times New Roman"/>
@@ -213,6 +218,7 @@
         </w:rPr>
         <w:t>NavBar</w:t>
       </w:r>
+      <w:proofErr w:type="spellEnd"/>
       <w:r>
         <w:rPr>
           <w:rFonts w:ascii="Times New Roman" w:eastAsia="Times New Roman" w:hAnsi="Times New Roman" w:cs="Times New Roman"/>
@@ -599,7 +605,31 @@
           <w:lang w:eastAsia="fr-FR"/>
           <w14:ligatures w14:val="none"/>
         </w:rPr>
-        <w:t>Le second étage de la NavBar, contiendras</w:t>
+        <w:t xml:space="preserve">Le second étage de la </w:t>
+      </w:r>
+      <w:proofErr w:type="spellStart"/>
+      <w:r>
+        <w:rPr>
+          <w:rFonts w:ascii="Times New Roman" w:eastAsia="Times New Roman" w:hAnsi="Times New Roman" w:cs="Times New Roman"/>
+          <w:kern w:val="0"/>
+          <w:sz w:val="24"/>
+          <w:szCs w:val="24"/>
+          <w:lang w:eastAsia="fr-FR"/>
+          <w14:ligatures w14:val="none"/>
+        </w:rPr>
+        <w:t>NavBar</w:t>
+      </w:r>
+      <w:proofErr w:type="spellEnd"/>
+      <w:r>
+        <w:rPr>
+          <w:rFonts w:ascii="Times New Roman" w:eastAsia="Times New Roman" w:hAnsi="Times New Roman" w:cs="Times New Roman"/>
+          <w:kern w:val="0"/>
+          <w:sz w:val="24"/>
+          <w:szCs w:val="24"/>
+          <w:lang w:eastAsia="fr-FR"/>
+          <w14:ligatures w14:val="none"/>
+        </w:rPr>
+        <w:t>, contiendras</w:t>
       </w:r>
       <w:r>
         <w:rPr>
@@ -1124,29 +1154,7 @@
           <w14:ligatures w14:val="none"/>
         </w:rPr>
         <w:tab/>
-        <w:t xml:space="preserve">Les </w:t>
-      </w:r>
-      <w:r>
-        <w:rPr>
-          <w:rFonts w:ascii="Times New Roman" w:eastAsia="Times New Roman" w:hAnsi="Times New Roman" w:cs="Times New Roman"/>
-          <w:kern w:val="0"/>
-          <w:sz w:val="24"/>
-          <w:szCs w:val="24"/>
-          <w:lang w:eastAsia="fr-FR"/>
-          <w14:ligatures w14:val="none"/>
-        </w:rPr>
-        <w:t>tutos</w:t>
-      </w:r>
-      <w:r>
-        <w:rPr>
-          <w:rFonts w:ascii="Times New Roman" w:eastAsia="Times New Roman" w:hAnsi="Times New Roman" w:cs="Times New Roman"/>
-          <w:kern w:val="0"/>
-          <w:sz w:val="24"/>
-          <w:szCs w:val="24"/>
-          <w:lang w:eastAsia="fr-FR"/>
-          <w14:ligatures w14:val="none"/>
-        </w:rPr>
-        <w:t xml:space="preserve"> populaires de tous temps</w:t>
+        <w:t>Les tutos populaires de tous temps</w:t>
       </w:r>
     </w:p>
     <w:p>
@@ -1172,29 +1180,7 @@
           <w14:ligatures w14:val="none"/>
         </w:rPr>
         <w:tab/>
-        <w:t xml:space="preserve">Les </w:t>
-      </w:r>
-      <w:r>
-        <w:rPr>
-          <w:rFonts w:ascii="Times New Roman" w:eastAsia="Times New Roman" w:hAnsi="Times New Roman" w:cs="Times New Roman"/>
-          <w:kern w:val="0"/>
-          <w:sz w:val="24"/>
-          <w:szCs w:val="24"/>
-          <w:lang w:eastAsia="fr-FR"/>
-          <w14:ligatures w14:val="none"/>
-        </w:rPr>
-        <w:t>tutos</w:t>
-      </w:r>
-      <w:r>
-        <w:rPr>
-          <w:rFonts w:ascii="Times New Roman" w:eastAsia="Times New Roman" w:hAnsi="Times New Roman" w:cs="Times New Roman"/>
-          <w:kern w:val="0"/>
-          <w:sz w:val="24"/>
-          <w:szCs w:val="24"/>
-          <w:lang w:eastAsia="fr-FR"/>
-          <w14:ligatures w14:val="none"/>
-        </w:rPr>
-        <w:t xml:space="preserve"> dernièrement populaires</w:t>
+        <w:t>Les tutos dernièrement populaires</w:t>
       </w:r>
     </w:p>
     <w:p>
@@ -1238,7 +1224,6 @@
     <w:p>
       <w:pPr>
         <w:spacing w:after="0" w:line="240" w:lineRule="auto"/>
-        <w:ind w:firstLine="708"/>
         <w:rPr>
           <w:rFonts w:ascii="Times New Roman" w:eastAsia="Times New Roman" w:hAnsi="Times New Roman" w:cs="Times New Roman"/>
           <w:kern w:val="0"/>
@@ -1263,26 +1248,94 @@
     <w:p>
       <w:pPr>
         <w:spacing w:after="0" w:line="240" w:lineRule="auto"/>
-        <w:ind w:left="1418"/>
-        <w:rPr>
-          <w:rFonts w:ascii="Times New Roman" w:eastAsia="Times New Roman" w:hAnsi="Times New Roman" w:cs="Times New Roman"/>
-          <w:kern w:val="0"/>
-          <w:sz w:val="24"/>
-          <w:szCs w:val="24"/>
-          <w:lang w:eastAsia="fr-FR"/>
-          <w14:ligatures w14:val="none"/>
-        </w:rPr>
-      </w:pPr>
-      <w:r>
-        <w:rPr>
-          <w:rFonts w:ascii="Times New Roman" w:eastAsia="Times New Roman" w:hAnsi="Times New Roman" w:cs="Times New Roman"/>
-          <w:kern w:val="0"/>
-          <w:sz w:val="24"/>
-          <w:szCs w:val="24"/>
-          <w:lang w:eastAsia="fr-FR"/>
-          <w14:ligatures w14:val="none"/>
-        </w:rPr>
-        <w:t>Le panel de gauche doit comporter le sommaire du cours.</w:t>
+        <w:rPr>
+          <w:rFonts w:ascii="Times New Roman" w:eastAsia="Times New Roman" w:hAnsi="Times New Roman" w:cs="Times New Roman"/>
+          <w:kern w:val="0"/>
+          <w:sz w:val="24"/>
+          <w:szCs w:val="24"/>
+          <w:lang w:eastAsia="fr-FR"/>
+          <w14:ligatures w14:val="none"/>
+        </w:rPr>
+      </w:pPr>
+      <w:r>
+        <w:rPr>
+          <w:rFonts w:ascii="Times New Roman" w:eastAsia="Times New Roman" w:hAnsi="Times New Roman" w:cs="Times New Roman"/>
+          <w:kern w:val="0"/>
+          <w:sz w:val="24"/>
+          <w:szCs w:val="24"/>
+          <w:lang w:eastAsia="fr-FR"/>
+          <w14:ligatures w14:val="none"/>
+        </w:rPr>
+        <w:tab/>
+      </w:r>
+      <w:r>
+        <w:rPr>
+          <w:rFonts w:ascii="Times New Roman" w:eastAsia="Times New Roman" w:hAnsi="Times New Roman" w:cs="Times New Roman"/>
+          <w:kern w:val="0"/>
+          <w:sz w:val="24"/>
+          <w:szCs w:val="24"/>
+          <w:lang w:eastAsia="fr-FR"/>
+          <w14:ligatures w14:val="none"/>
+        </w:rPr>
+        <w:tab/>
+        <w:t>Le panel</w:t>
+      </w:r>
+      <w:r>
+        <w:rPr>
+          <w:rFonts w:ascii="Times New Roman" w:eastAsia="Times New Roman" w:hAnsi="Times New Roman" w:cs="Times New Roman"/>
+          <w:kern w:val="0"/>
+          <w:sz w:val="24"/>
+          <w:szCs w:val="24"/>
+          <w:lang w:eastAsia="fr-FR"/>
+          <w14:ligatures w14:val="none"/>
+        </w:rPr>
+        <w:t xml:space="preserve"> de gauche et</w:t>
+      </w:r>
+      <w:r>
+        <w:rPr>
+          <w:rFonts w:ascii="Times New Roman" w:eastAsia="Times New Roman" w:hAnsi="Times New Roman" w:cs="Times New Roman"/>
+          <w:kern w:val="0"/>
+          <w:sz w:val="24"/>
+          <w:szCs w:val="24"/>
+          <w:lang w:eastAsia="fr-FR"/>
+          <w14:ligatures w14:val="none"/>
+        </w:rPr>
+        <w:t xml:space="preserve"> de droite </w:t>
+      </w:r>
+      <w:proofErr w:type="gramStart"/>
+      <w:r>
+        <w:rPr>
+          <w:rFonts w:ascii="Times New Roman" w:eastAsia="Times New Roman" w:hAnsi="Times New Roman" w:cs="Times New Roman"/>
+          <w:kern w:val="0"/>
+          <w:sz w:val="24"/>
+          <w:szCs w:val="24"/>
+          <w:lang w:eastAsia="fr-FR"/>
+          <w14:ligatures w14:val="none"/>
+        </w:rPr>
+        <w:t>doivent</w:t>
+      </w:r>
+      <w:proofErr w:type="gramEnd"/>
+      <w:r>
+        <w:rPr>
+          <w:rFonts w:ascii="Times New Roman" w:eastAsia="Times New Roman" w:hAnsi="Times New Roman" w:cs="Times New Roman"/>
+          <w:kern w:val="0"/>
+          <w:sz w:val="24"/>
+          <w:szCs w:val="24"/>
+          <w:lang w:eastAsia="fr-FR"/>
+          <w14:ligatures w14:val="none"/>
+        </w:rPr>
+        <w:t xml:space="preserve"> avoir </w:t>
+      </w:r>
+      <w:r>
+        <w:rPr>
+          <w:rFonts w:ascii="Times New Roman" w:eastAsia="Times New Roman" w:hAnsi="Times New Roman" w:cs="Times New Roman"/>
+          <w:kern w:val="0"/>
+          <w:sz w:val="24"/>
+          <w:szCs w:val="24"/>
+          <w:lang w:eastAsia="fr-FR"/>
+          <w14:ligatures w14:val="none"/>
+        </w:rPr>
+        <w:t>un espace libre pour les Widgets.</w:t>
       </w:r>
     </w:p>
     <w:p>
@@ -1381,55 +1434,6 @@
           <w14:ligatures w14:val="none"/>
         </w:rPr>
       </w:pPr>
-      <w:r>
-        <w:rPr>
-          <w:rFonts w:ascii="Times New Roman" w:eastAsia="Times New Roman" w:hAnsi="Times New Roman" w:cs="Times New Roman"/>
-          <w:kern w:val="0"/>
-          <w:sz w:val="24"/>
-          <w:szCs w:val="24"/>
-          <w:lang w:eastAsia="fr-FR"/>
-          <w14:ligatures w14:val="none"/>
-        </w:rPr>
-        <w:tab/>
-      </w:r>
-      <w:r>
-        <w:rPr>
-          <w:rFonts w:ascii="Times New Roman" w:eastAsia="Times New Roman" w:hAnsi="Times New Roman" w:cs="Times New Roman"/>
-          <w:kern w:val="0"/>
-          <w:sz w:val="24"/>
-          <w:szCs w:val="24"/>
-          <w:lang w:eastAsia="fr-FR"/>
-          <w14:ligatures w14:val="none"/>
-        </w:rPr>
-        <w:tab/>
-        <w:t>Le panel de droite un espace libre pour les Widgets.</w:t>
-      </w:r>
-    </w:p>
-    <w:p>
-      <w:pPr>
-        <w:spacing w:after="0" w:line="240" w:lineRule="auto"/>
-        <w:rPr>
-          <w:rFonts w:ascii="Times New Roman" w:eastAsia="Times New Roman" w:hAnsi="Times New Roman" w:cs="Times New Roman"/>
-          <w:kern w:val="0"/>
-          <w:sz w:val="24"/>
-          <w:szCs w:val="24"/>
-          <w:lang w:eastAsia="fr-FR"/>
-          <w14:ligatures w14:val="none"/>
-        </w:rPr>
-      </w:pPr>
-    </w:p>
-    <w:p>
-      <w:pPr>
-        <w:spacing w:after="0" w:line="240" w:lineRule="auto"/>
-        <w:rPr>
-          <w:rFonts w:ascii="Times New Roman" w:eastAsia="Times New Roman" w:hAnsi="Times New Roman" w:cs="Times New Roman"/>
-          <w:kern w:val="0"/>
-          <w:sz w:val="24"/>
-          <w:szCs w:val="24"/>
-          <w:lang w:eastAsia="fr-FR"/>
-          <w14:ligatures w14:val="none"/>
-        </w:rPr>
-      </w:pPr>
     </w:p>
     <w:p>
       <w:pPr>
@@ -1537,6 +1541,166 @@
     <w:p>
       <w:pPr>
         <w:spacing w:after="0" w:line="240" w:lineRule="auto"/>
+        <w:rPr>
+          <w:rFonts w:ascii="Times New Roman" w:eastAsia="Times New Roman" w:hAnsi="Times New Roman" w:cs="Times New Roman"/>
+          <w:kern w:val="0"/>
+          <w:sz w:val="24"/>
+          <w:szCs w:val="24"/>
+          <w:lang w:eastAsia="fr-FR"/>
+          <w14:ligatures w14:val="none"/>
+        </w:rPr>
+      </w:pPr>
+      <w:r>
+        <w:rPr>
+          <w:rFonts w:ascii="Times New Roman" w:eastAsia="Times New Roman" w:hAnsi="Times New Roman" w:cs="Times New Roman"/>
+          <w:kern w:val="0"/>
+          <w:sz w:val="24"/>
+          <w:szCs w:val="24"/>
+          <w:lang w:eastAsia="fr-FR"/>
+          <w14:ligatures w14:val="none"/>
+        </w:rPr>
+        <w:t xml:space="preserve">Pour la page d’accueil : </w:t>
+      </w:r>
+    </w:p>
+    <w:p>
+      <w:pPr>
+        <w:spacing w:after="0" w:line="240" w:lineRule="auto"/>
+        <w:rPr>
+          <w:rFonts w:ascii="Times New Roman" w:eastAsia="Times New Roman" w:hAnsi="Times New Roman" w:cs="Times New Roman"/>
+          <w:kern w:val="0"/>
+          <w:sz w:val="24"/>
+          <w:szCs w:val="24"/>
+          <w:lang w:eastAsia="fr-FR"/>
+          <w14:ligatures w14:val="none"/>
+        </w:rPr>
+      </w:pPr>
+      <w:r>
+        <w:rPr>
+          <w:rFonts w:ascii="Times New Roman" w:eastAsia="Times New Roman" w:hAnsi="Times New Roman" w:cs="Times New Roman"/>
+          <w:kern w:val="0"/>
+          <w:sz w:val="24"/>
+          <w:szCs w:val="24"/>
+          <w:lang w:eastAsia="fr-FR"/>
+          <w14:ligatures w14:val="none"/>
+        </w:rPr>
+        <w:tab/>
+      </w:r>
+      <w:r>
+        <w:rPr>
+          <w:rFonts w:ascii="Times New Roman" w:eastAsia="Times New Roman" w:hAnsi="Times New Roman" w:cs="Times New Roman"/>
+          <w:kern w:val="0"/>
+          <w:sz w:val="24"/>
+          <w:szCs w:val="24"/>
+          <w:lang w:eastAsia="fr-FR"/>
+          <w14:ligatures w14:val="none"/>
+        </w:rPr>
+        <w:tab/>
+        <w:t xml:space="preserve">Le panel de gauche et de droite </w:t>
+      </w:r>
+      <w:proofErr w:type="gramStart"/>
+      <w:r>
+        <w:rPr>
+          <w:rFonts w:ascii="Times New Roman" w:eastAsia="Times New Roman" w:hAnsi="Times New Roman" w:cs="Times New Roman"/>
+          <w:kern w:val="0"/>
+          <w:sz w:val="24"/>
+          <w:szCs w:val="24"/>
+          <w:lang w:eastAsia="fr-FR"/>
+          <w14:ligatures w14:val="none"/>
+        </w:rPr>
+        <w:t>doivent</w:t>
+      </w:r>
+      <w:proofErr w:type="gramEnd"/>
+      <w:r>
+        <w:rPr>
+          <w:rFonts w:ascii="Times New Roman" w:eastAsia="Times New Roman" w:hAnsi="Times New Roman" w:cs="Times New Roman"/>
+          <w:kern w:val="0"/>
+          <w:sz w:val="24"/>
+          <w:szCs w:val="24"/>
+          <w:lang w:eastAsia="fr-FR"/>
+          <w14:ligatures w14:val="none"/>
+        </w:rPr>
+        <w:t xml:space="preserve"> avoir un espace libre pour les Widgets.</w:t>
+      </w:r>
+    </w:p>
+    <w:p>
+      <w:pPr>
+        <w:spacing w:after="0" w:line="240" w:lineRule="auto"/>
+        <w:ind w:left="708" w:firstLine="708"/>
+        <w:rPr>
+          <w:rFonts w:ascii="Times New Roman" w:eastAsia="Times New Roman" w:hAnsi="Times New Roman" w:cs="Times New Roman"/>
+          <w:kern w:val="0"/>
+          <w:sz w:val="24"/>
+          <w:szCs w:val="24"/>
+          <w:lang w:eastAsia="fr-FR"/>
+          <w14:ligatures w14:val="none"/>
+        </w:rPr>
+      </w:pPr>
+    </w:p>
+    <w:p>
+      <w:pPr>
+        <w:spacing w:after="0" w:line="240" w:lineRule="auto"/>
+        <w:ind w:left="1418"/>
+        <w:rPr>
+          <w:rFonts w:ascii="Times New Roman" w:eastAsia="Times New Roman" w:hAnsi="Times New Roman" w:cs="Times New Roman"/>
+          <w:kern w:val="0"/>
+          <w:sz w:val="24"/>
+          <w:szCs w:val="24"/>
+          <w:lang w:eastAsia="fr-FR"/>
+          <w14:ligatures w14:val="none"/>
+        </w:rPr>
+      </w:pPr>
+      <w:r>
+        <w:rPr>
+          <w:rFonts w:ascii="Times New Roman" w:eastAsia="Times New Roman" w:hAnsi="Times New Roman" w:cs="Times New Roman"/>
+          <w:kern w:val="0"/>
+          <w:sz w:val="24"/>
+          <w:szCs w:val="24"/>
+          <w:lang w:eastAsia="fr-FR"/>
+          <w14:ligatures w14:val="none"/>
+        </w:rPr>
+        <w:t>Dans le panel central doit figurer des cours d’universités avec une barre de recherche pour UX, ainsi que des tutos populaires rédigé par les utilisateurs</w:t>
+      </w:r>
+    </w:p>
+    <w:p>
+      <w:pPr>
+        <w:spacing w:after="0" w:line="240" w:lineRule="auto"/>
+        <w:rPr>
+          <w:rFonts w:ascii="Times New Roman" w:eastAsia="Times New Roman" w:hAnsi="Times New Roman" w:cs="Times New Roman"/>
+          <w:kern w:val="0"/>
+          <w:sz w:val="24"/>
+          <w:szCs w:val="24"/>
+          <w:lang w:eastAsia="fr-FR"/>
+          <w14:ligatures w14:val="none"/>
+        </w:rPr>
+      </w:pPr>
+    </w:p>
+    <w:p>
+      <w:pPr>
+        <w:spacing w:after="0" w:line="240" w:lineRule="auto"/>
+        <w:rPr>
+          <w:rFonts w:ascii="Times New Roman" w:eastAsia="Times New Roman" w:hAnsi="Times New Roman" w:cs="Times New Roman"/>
+          <w:kern w:val="0"/>
+          <w:sz w:val="24"/>
+          <w:szCs w:val="24"/>
+          <w:lang w:eastAsia="fr-FR"/>
+          <w14:ligatures w14:val="none"/>
+        </w:rPr>
+      </w:pPr>
+      <w:r>
+        <w:rPr>
+          <w:rFonts w:ascii="Times New Roman" w:eastAsia="Times New Roman" w:hAnsi="Times New Roman" w:cs="Times New Roman"/>
+          <w:kern w:val="0"/>
+          <w:sz w:val="24"/>
+          <w:szCs w:val="24"/>
+          <w:lang w:eastAsia="fr-FR"/>
+          <w14:ligatures w14:val="none"/>
+        </w:rPr>
+        <w:t>Logé et non logé :</w:t>
+      </w:r>
+    </w:p>
+    <w:p>
+      <w:pPr>
+        <w:spacing w:after="0" w:line="240" w:lineRule="auto"/>
         <w:ind w:firstLine="708"/>
         <w:rPr>
           <w:rFonts w:ascii="Times New Roman" w:eastAsia="Times New Roman" w:hAnsi="Times New Roman" w:cs="Times New Roman"/>
@@ -1556,172 +1720,31 @@
           <w:lang w:eastAsia="fr-FR"/>
           <w14:ligatures w14:val="none"/>
         </w:rPr>
-        <w:t xml:space="preserve">Pour la page d’accueil : </w:t>
-      </w:r>
-    </w:p>
-    <w:p>
-      <w:pPr>
-        <w:spacing w:after="0" w:line="240" w:lineRule="auto"/>
-        <w:ind w:left="1418"/>
-        <w:rPr>
-          <w:rFonts w:ascii="Times New Roman" w:eastAsia="Times New Roman" w:hAnsi="Times New Roman" w:cs="Times New Roman"/>
-          <w:kern w:val="0"/>
-          <w:sz w:val="24"/>
-          <w:szCs w:val="24"/>
-          <w:lang w:eastAsia="fr-FR"/>
-          <w14:ligatures w14:val="none"/>
-        </w:rPr>
-      </w:pPr>
-      <w:r>
-        <w:rPr>
-          <w:rFonts w:ascii="Times New Roman" w:eastAsia="Times New Roman" w:hAnsi="Times New Roman" w:cs="Times New Roman"/>
-          <w:kern w:val="0"/>
-          <w:sz w:val="24"/>
-          <w:szCs w:val="24"/>
-          <w:lang w:eastAsia="fr-FR"/>
-          <w14:ligatures w14:val="none"/>
-        </w:rPr>
-        <w:t>Le panel de gauche doit comporter des liens externes de sites référence pour la remise à niveau en français, anglais, maths et programmation.</w:t>
-      </w:r>
-    </w:p>
-    <w:p>
-      <w:pPr>
-        <w:spacing w:after="0" w:line="240" w:lineRule="auto"/>
-        <w:ind w:left="708" w:firstLine="708"/>
-        <w:rPr>
-          <w:rFonts w:ascii="Times New Roman" w:eastAsia="Times New Roman" w:hAnsi="Times New Roman" w:cs="Times New Roman"/>
-          <w:kern w:val="0"/>
-          <w:sz w:val="24"/>
-          <w:szCs w:val="24"/>
-          <w:lang w:eastAsia="fr-FR"/>
-          <w14:ligatures w14:val="none"/>
-        </w:rPr>
-      </w:pPr>
-    </w:p>
-    <w:p>
-      <w:pPr>
-        <w:spacing w:after="0" w:line="240" w:lineRule="auto"/>
-        <w:ind w:left="1418"/>
-        <w:rPr>
-          <w:rFonts w:ascii="Times New Roman" w:eastAsia="Times New Roman" w:hAnsi="Times New Roman" w:cs="Times New Roman"/>
-          <w:kern w:val="0"/>
-          <w:sz w:val="24"/>
-          <w:szCs w:val="24"/>
-          <w:lang w:eastAsia="fr-FR"/>
-          <w14:ligatures w14:val="none"/>
-        </w:rPr>
-      </w:pPr>
-      <w:r>
-        <w:rPr>
-          <w:rFonts w:ascii="Times New Roman" w:eastAsia="Times New Roman" w:hAnsi="Times New Roman" w:cs="Times New Roman"/>
-          <w:kern w:val="0"/>
-          <w:sz w:val="24"/>
-          <w:szCs w:val="24"/>
-          <w:lang w:eastAsia="fr-FR"/>
-          <w14:ligatures w14:val="none"/>
-        </w:rPr>
-        <w:t>Dans le panel central doit figurer des cours d’universités avec une barre de recherche pour UX, ainsi que des tutos populaires rédigé par les utilisateurs</w:t>
-      </w:r>
-    </w:p>
-    <w:p>
-      <w:pPr>
-        <w:spacing w:after="0" w:line="240" w:lineRule="auto"/>
-        <w:ind w:left="708" w:firstLine="708"/>
-        <w:rPr>
-          <w:rFonts w:ascii="Times New Roman" w:eastAsia="Times New Roman" w:hAnsi="Times New Roman" w:cs="Times New Roman"/>
-          <w:kern w:val="0"/>
-          <w:sz w:val="24"/>
-          <w:szCs w:val="24"/>
-          <w:lang w:eastAsia="fr-FR"/>
-          <w14:ligatures w14:val="none"/>
-        </w:rPr>
-      </w:pPr>
-    </w:p>
-    <w:p>
-      <w:pPr>
-        <w:spacing w:after="0" w:line="240" w:lineRule="auto"/>
-        <w:ind w:left="708" w:firstLine="708"/>
-        <w:rPr>
-          <w:rFonts w:ascii="Times New Roman" w:eastAsia="Times New Roman" w:hAnsi="Times New Roman" w:cs="Times New Roman"/>
-          <w:kern w:val="0"/>
-          <w:sz w:val="24"/>
-          <w:szCs w:val="24"/>
-          <w:lang w:eastAsia="fr-FR"/>
-          <w14:ligatures w14:val="none"/>
-        </w:rPr>
-      </w:pPr>
-      <w:r>
-        <w:rPr>
-          <w:rFonts w:ascii="Times New Roman" w:eastAsia="Times New Roman" w:hAnsi="Times New Roman" w:cs="Times New Roman"/>
-          <w:kern w:val="0"/>
-          <w:sz w:val="24"/>
-          <w:szCs w:val="24"/>
-          <w:lang w:eastAsia="fr-FR"/>
-          <w14:ligatures w14:val="none"/>
-        </w:rPr>
-        <w:t>Le panel de droite un espace libre pour les Widgets.</w:t>
-      </w:r>
-    </w:p>
-    <w:p>
-      <w:pPr>
-        <w:spacing w:after="0" w:line="240" w:lineRule="auto"/>
-        <w:rPr>
-          <w:rFonts w:ascii="Times New Roman" w:eastAsia="Times New Roman" w:hAnsi="Times New Roman" w:cs="Times New Roman"/>
-          <w:kern w:val="0"/>
-          <w:sz w:val="24"/>
-          <w:szCs w:val="24"/>
-          <w:lang w:eastAsia="fr-FR"/>
-          <w14:ligatures w14:val="none"/>
-        </w:rPr>
-      </w:pPr>
-    </w:p>
-    <w:p>
-      <w:pPr>
-        <w:spacing w:after="0" w:line="240" w:lineRule="auto"/>
-        <w:rPr>
-          <w:rFonts w:ascii="Times New Roman" w:eastAsia="Times New Roman" w:hAnsi="Times New Roman" w:cs="Times New Roman"/>
-          <w:kern w:val="0"/>
-          <w:sz w:val="24"/>
-          <w:szCs w:val="24"/>
-          <w:lang w:eastAsia="fr-FR"/>
-          <w14:ligatures w14:val="none"/>
-        </w:rPr>
-      </w:pPr>
-      <w:r>
-        <w:rPr>
-          <w:rFonts w:ascii="Times New Roman" w:eastAsia="Times New Roman" w:hAnsi="Times New Roman" w:cs="Times New Roman"/>
-          <w:kern w:val="0"/>
-          <w:sz w:val="24"/>
-          <w:szCs w:val="24"/>
-          <w:lang w:eastAsia="fr-FR"/>
-          <w14:ligatures w14:val="none"/>
-        </w:rPr>
-        <w:t>Logé et non logé :</w:t>
-      </w:r>
-    </w:p>
-    <w:p>
-      <w:pPr>
-        <w:spacing w:after="0" w:line="240" w:lineRule="auto"/>
-        <w:ind w:firstLine="708"/>
-        <w:rPr>
-          <w:rFonts w:ascii="Times New Roman" w:eastAsia="Times New Roman" w:hAnsi="Times New Roman" w:cs="Times New Roman"/>
-          <w:kern w:val="0"/>
-          <w:sz w:val="24"/>
-          <w:szCs w:val="24"/>
-          <w:lang w:eastAsia="fr-FR"/>
-          <w14:ligatures w14:val="none"/>
-        </w:rPr>
-      </w:pPr>
-      <w:r>
-        <w:rPr>
-          <w:rFonts w:ascii="Times New Roman" w:eastAsia="Times New Roman" w:hAnsi="Times New Roman" w:cs="Times New Roman"/>
-          <w:kern w:val="0"/>
-          <w:sz w:val="24"/>
-          <w:szCs w:val="24"/>
-          <w:lang w:eastAsia="fr-FR"/>
-          <w14:ligatures w14:val="none"/>
-        </w:rPr>
-        <w:t>Les panels de gauche et droite doivent avoir un bouton hide des panels en question.</w:t>
+        <w:t xml:space="preserve">Les panels de gauche et droite doivent avoir un bouton </w:t>
+      </w:r>
+      <w:proofErr w:type="spellStart"/>
+      <w:r>
+        <w:rPr>
+          <w:rFonts w:ascii="Times New Roman" w:eastAsia="Times New Roman" w:hAnsi="Times New Roman" w:cs="Times New Roman"/>
+          <w:kern w:val="0"/>
+          <w:sz w:val="24"/>
+          <w:szCs w:val="24"/>
+          <w:lang w:eastAsia="fr-FR"/>
+          <w14:ligatures w14:val="none"/>
+        </w:rPr>
+        <w:t>hide</w:t>
+      </w:r>
+      <w:proofErr w:type="spellEnd"/>
+      <w:r>
+        <w:rPr>
+          <w:rFonts w:ascii="Times New Roman" w:eastAsia="Times New Roman" w:hAnsi="Times New Roman" w:cs="Times New Roman"/>
+          <w:kern w:val="0"/>
+          <w:sz w:val="24"/>
+          <w:szCs w:val="24"/>
+          <w:lang w:eastAsia="fr-FR"/>
+          <w14:ligatures w14:val="none"/>
+        </w:rPr>
+        <w:t xml:space="preserve"> des panels en question.</w:t>
       </w:r>
     </w:p>
     <w:p>
@@ -1778,57 +1801,6 @@
     <w:p>
       <w:pPr>
         <w:spacing w:after="0" w:line="240" w:lineRule="auto"/>
-        <w:ind w:left="709"/>
-        <w:rPr>
-          <w:rFonts w:ascii="Times New Roman" w:eastAsia="Times New Roman" w:hAnsi="Times New Roman" w:cs="Times New Roman"/>
-          <w:kern w:val="0"/>
-          <w:sz w:val="24"/>
-          <w:szCs w:val="24"/>
-          <w:lang w:eastAsia="fr-FR"/>
-          <w14:ligatures w14:val="none"/>
-        </w:rPr>
-      </w:pPr>
-      <w:r>
-        <w:rPr>
-          <w:rFonts w:ascii="Times New Roman" w:eastAsia="Times New Roman" w:hAnsi="Times New Roman" w:cs="Times New Roman"/>
-          <w:kern w:val="0"/>
-          <w:sz w:val="24"/>
-          <w:szCs w:val="24"/>
-          <w:lang w:eastAsia="fr-FR"/>
-          <w14:ligatures w14:val="none"/>
-        </w:rPr>
-        <w:t>Les divisions de chaque panel (Sommaire/demande de don) ou (ToDoList/prise de notes) doivent être redimensionnable.</w:t>
-      </w:r>
-    </w:p>
-    <w:p>
-      <w:pPr>
-        <w:spacing w:after="0" w:line="240" w:lineRule="auto"/>
-        <w:rPr>
-          <w:rFonts w:ascii="Times New Roman" w:eastAsia="Times New Roman" w:hAnsi="Times New Roman" w:cs="Times New Roman"/>
-          <w:kern w:val="0"/>
-          <w:sz w:val="24"/>
-          <w:szCs w:val="24"/>
-          <w:lang w:eastAsia="fr-FR"/>
-          <w14:ligatures w14:val="none"/>
-        </w:rPr>
-      </w:pPr>
-    </w:p>
-    <w:p>
-      <w:pPr>
-        <w:spacing w:after="0" w:line="240" w:lineRule="auto"/>
-        <w:rPr>
-          <w:rFonts w:ascii="Times New Roman" w:eastAsia="Times New Roman" w:hAnsi="Times New Roman" w:cs="Times New Roman"/>
-          <w:kern w:val="0"/>
-          <w:sz w:val="24"/>
-          <w:szCs w:val="24"/>
-          <w:lang w:eastAsia="fr-FR"/>
-          <w14:ligatures w14:val="none"/>
-        </w:rPr>
-      </w:pPr>
-    </w:p>
-    <w:p>
-      <w:pPr>
-        <w:spacing w:after="0" w:line="240" w:lineRule="auto"/>
         <w:rPr>
           <w:rFonts w:ascii="Times New Roman" w:eastAsia="Times New Roman" w:hAnsi="Times New Roman" w:cs="Times New Roman"/>
           <w:kern w:val="0"/>
@@ -1849,6 +1821,7 @@
         </w:rPr>
         <w:t xml:space="preserve">Le </w:t>
       </w:r>
+      <w:proofErr w:type="spellStart"/>
       <w:r>
         <w:rPr>
           <w:rFonts w:ascii="Times New Roman" w:eastAsia="Times New Roman" w:hAnsi="Times New Roman" w:cs="Times New Roman"/>
@@ -1863,6 +1836,7 @@
         </w:rPr>
         <w:t>footer</w:t>
       </w:r>
+      <w:proofErr w:type="spellEnd"/>
       <w:r>
         <w:rPr>
           <w:rFonts w:ascii="Times New Roman" w:eastAsia="Times New Roman" w:hAnsi="Times New Roman" w:cs="Times New Roman"/>
@@ -2237,6 +2211,7 @@
           <w14:ligatures w14:val="none"/>
         </w:rPr>
       </w:pPr>
+      <w:proofErr w:type="spellStart"/>
       <w:r>
         <w:rPr>
           <w:rFonts w:ascii="Times New Roman" w:eastAsia="Times New Roman" w:hAnsi="Times New Roman" w:cs="Times New Roman"/>
@@ -2248,12 +2223,10 @@
           <w:lang w:eastAsia="fr-FR"/>
           <w14:ligatures w14:val="none"/>
         </w:rPr>
-        <w:t xml:space="preserve">Compte : </w:t>
-      </w:r>
-    </w:p>
-    <w:p>
-      <w:pPr>
-        <w:spacing w:after="0" w:line="240" w:lineRule="auto"/>
+        <w:t>Register</w:t>
+      </w:r>
+      <w:proofErr w:type="spellEnd"/>
+      <w:r>
         <w:rPr>
           <w:rFonts w:ascii="Times New Roman" w:eastAsia="Times New Roman" w:hAnsi="Times New Roman" w:cs="Times New Roman"/>
           <w:b/>
@@ -2264,6 +2237,22 @@
           <w:lang w:eastAsia="fr-FR"/>
           <w14:ligatures w14:val="none"/>
         </w:rPr>
+        <w:t xml:space="preserve"> : </w:t>
+      </w:r>
+    </w:p>
+    <w:p>
+      <w:pPr>
+        <w:spacing w:after="0" w:line="240" w:lineRule="auto"/>
+        <w:rPr>
+          <w:rFonts w:ascii="Times New Roman" w:eastAsia="Times New Roman" w:hAnsi="Times New Roman" w:cs="Times New Roman"/>
+          <w:b/>
+          <w:bCs/>
+          <w:kern w:val="0"/>
+          <w:sz w:val="40"/>
+          <w:szCs w:val="40"/>
+          <w:lang w:eastAsia="fr-FR"/>
+          <w14:ligatures w14:val="none"/>
+        </w:rPr>
       </w:pPr>
     </w:p>
     <w:p>
@@ -2289,6 +2278,204 @@
           <w14:ligatures w14:val="none"/>
         </w:rPr>
         <w:t>Lors de la création du compte l’utilisateur dois avoir la possibilité de créer une messagerie interne, pour ne pas spammer son mail.</w:t>
+      </w:r>
+    </w:p>
+    <w:p>
+      <w:pPr>
+        <w:spacing w:after="0" w:line="240" w:lineRule="auto"/>
+        <w:ind w:left="709"/>
+        <w:rPr>
+          <w:rFonts w:ascii="Times New Roman" w:eastAsia="Times New Roman" w:hAnsi="Times New Roman" w:cs="Times New Roman"/>
+          <w:kern w:val="0"/>
+          <w:sz w:val="24"/>
+          <w:szCs w:val="24"/>
+          <w:lang w:eastAsia="fr-FR"/>
+          <w14:ligatures w14:val="none"/>
+        </w:rPr>
+      </w:pPr>
+    </w:p>
+    <w:p>
+      <w:pPr>
+        <w:spacing w:after="0" w:line="240" w:lineRule="auto"/>
+        <w:ind w:left="709"/>
+        <w:rPr>
+          <w:rFonts w:ascii="Times New Roman" w:eastAsia="Times New Roman" w:hAnsi="Times New Roman" w:cs="Times New Roman"/>
+          <w:kern w:val="0"/>
+          <w:sz w:val="24"/>
+          <w:szCs w:val="24"/>
+          <w:lang w:eastAsia="fr-FR"/>
+          <w14:ligatures w14:val="none"/>
+        </w:rPr>
+      </w:pPr>
+      <w:r>
+        <w:rPr>
+          <w:rFonts w:ascii="Times New Roman" w:eastAsia="Times New Roman" w:hAnsi="Times New Roman" w:cs="Times New Roman"/>
+          <w:kern w:val="0"/>
+          <w:sz w:val="24"/>
+          <w:szCs w:val="24"/>
+          <w:lang w:eastAsia="fr-FR"/>
+          <w14:ligatures w14:val="none"/>
+        </w:rPr>
+        <w:t xml:space="preserve">Implémenter </w:t>
+      </w:r>
+      <w:proofErr w:type="gramStart"/>
+      <w:r>
+        <w:rPr>
+          <w:rFonts w:ascii="Times New Roman" w:eastAsia="Times New Roman" w:hAnsi="Times New Roman" w:cs="Times New Roman"/>
+          <w:kern w:val="0"/>
+          <w:sz w:val="24"/>
+          <w:szCs w:val="24"/>
+          <w:lang w:eastAsia="fr-FR"/>
+          <w14:ligatures w14:val="none"/>
+        </w:rPr>
+        <w:t>une section optionnel</w:t>
+      </w:r>
+      <w:proofErr w:type="gramEnd"/>
+      <w:r>
+        <w:rPr>
+          <w:rFonts w:ascii="Times New Roman" w:eastAsia="Times New Roman" w:hAnsi="Times New Roman" w:cs="Times New Roman"/>
+          <w:kern w:val="0"/>
+          <w:sz w:val="24"/>
+          <w:szCs w:val="24"/>
+          <w:lang w:eastAsia="fr-FR"/>
+          <w14:ligatures w14:val="none"/>
+        </w:rPr>
+        <w:t xml:space="preserve"> déployable et avec des champs dynamique ou l’utilisateur pourra saisir ses matières préféré, les matières qui l’</w:t>
+      </w:r>
+      <w:proofErr w:type="spellStart"/>
+      <w:r>
+        <w:rPr>
+          <w:rFonts w:ascii="Times New Roman" w:eastAsia="Times New Roman" w:hAnsi="Times New Roman" w:cs="Times New Roman"/>
+          <w:kern w:val="0"/>
+          <w:sz w:val="24"/>
+          <w:szCs w:val="24"/>
+          <w:lang w:eastAsia="fr-FR"/>
+          <w14:ligatures w14:val="none"/>
+        </w:rPr>
+        <w:t>interesse</w:t>
+      </w:r>
+      <w:proofErr w:type="spellEnd"/>
+      <w:r>
+        <w:rPr>
+          <w:rFonts w:ascii="Times New Roman" w:eastAsia="Times New Roman" w:hAnsi="Times New Roman" w:cs="Times New Roman"/>
+          <w:kern w:val="0"/>
+          <w:sz w:val="24"/>
+          <w:szCs w:val="24"/>
+          <w:lang w:eastAsia="fr-FR"/>
+          <w14:ligatures w14:val="none"/>
+        </w:rPr>
+        <w:t xml:space="preserve">, ses </w:t>
+      </w:r>
+      <w:proofErr w:type="spellStart"/>
+      <w:r>
+        <w:rPr>
+          <w:rFonts w:ascii="Times New Roman" w:eastAsia="Times New Roman" w:hAnsi="Times New Roman" w:cs="Times New Roman"/>
+          <w:kern w:val="0"/>
+          <w:sz w:val="24"/>
+          <w:szCs w:val="24"/>
+          <w:lang w:eastAsia="fr-FR"/>
+          <w14:ligatures w14:val="none"/>
+        </w:rPr>
+        <w:t>hobits</w:t>
+      </w:r>
+      <w:proofErr w:type="spellEnd"/>
+      <w:r>
+        <w:rPr>
+          <w:rFonts w:ascii="Times New Roman" w:eastAsia="Times New Roman" w:hAnsi="Times New Roman" w:cs="Times New Roman"/>
+          <w:kern w:val="0"/>
+          <w:sz w:val="24"/>
+          <w:szCs w:val="24"/>
+          <w:lang w:eastAsia="fr-FR"/>
+          <w14:ligatures w14:val="none"/>
+        </w:rPr>
+        <w:t xml:space="preserve">…, le tout avec une auto </w:t>
+      </w:r>
+      <w:proofErr w:type="spellStart"/>
+      <w:r>
+        <w:rPr>
+          <w:rFonts w:ascii="Times New Roman" w:eastAsia="Times New Roman" w:hAnsi="Times New Roman" w:cs="Times New Roman"/>
+          <w:kern w:val="0"/>
+          <w:sz w:val="24"/>
+          <w:szCs w:val="24"/>
+          <w:lang w:eastAsia="fr-FR"/>
+          <w14:ligatures w14:val="none"/>
+        </w:rPr>
+        <w:t>completion</w:t>
+      </w:r>
+      <w:proofErr w:type="spellEnd"/>
+      <w:r>
+        <w:rPr>
+          <w:rFonts w:ascii="Times New Roman" w:eastAsia="Times New Roman" w:hAnsi="Times New Roman" w:cs="Times New Roman"/>
+          <w:kern w:val="0"/>
+          <w:sz w:val="24"/>
+          <w:szCs w:val="24"/>
+          <w:lang w:eastAsia="fr-FR"/>
+          <w14:ligatures w14:val="none"/>
+        </w:rPr>
+        <w:t>.</w:t>
+      </w:r>
+    </w:p>
+    <w:p>
+      <w:pPr>
+        <w:spacing w:after="0" w:line="240" w:lineRule="auto"/>
+        <w:ind w:left="709"/>
+        <w:rPr>
+          <w:rFonts w:ascii="Times New Roman" w:eastAsia="Times New Roman" w:hAnsi="Times New Roman" w:cs="Times New Roman"/>
+          <w:kern w:val="0"/>
+          <w:sz w:val="24"/>
+          <w:szCs w:val="24"/>
+          <w:lang w:eastAsia="fr-FR"/>
+          <w14:ligatures w14:val="none"/>
+        </w:rPr>
+      </w:pPr>
+    </w:p>
+    <w:p>
+      <w:pPr>
+        <w:spacing w:after="0" w:line="240" w:lineRule="auto"/>
+        <w:ind w:left="709"/>
+        <w:rPr>
+          <w:rFonts w:ascii="Times New Roman" w:eastAsia="Times New Roman" w:hAnsi="Times New Roman" w:cs="Times New Roman"/>
+          <w:kern w:val="0"/>
+          <w:sz w:val="24"/>
+          <w:szCs w:val="24"/>
+          <w:lang w:eastAsia="fr-FR"/>
+          <w14:ligatures w14:val="none"/>
+        </w:rPr>
+      </w:pPr>
+      <w:r>
+        <w:rPr>
+          <w:rFonts w:ascii="Times New Roman" w:eastAsia="Times New Roman" w:hAnsi="Times New Roman" w:cs="Times New Roman"/>
+          <w:kern w:val="0"/>
+          <w:sz w:val="24"/>
+          <w:szCs w:val="24"/>
+          <w:lang w:eastAsia="fr-FR"/>
+          <w14:ligatures w14:val="none"/>
+        </w:rPr>
+        <w:t xml:space="preserve">Lui demander s’il accepte des </w:t>
+      </w:r>
+      <w:proofErr w:type="spellStart"/>
+      <w:r>
+        <w:rPr>
+          <w:rFonts w:ascii="Times New Roman" w:eastAsia="Times New Roman" w:hAnsi="Times New Roman" w:cs="Times New Roman"/>
+          <w:kern w:val="0"/>
+          <w:sz w:val="24"/>
+          <w:szCs w:val="24"/>
+          <w:lang w:eastAsia="fr-FR"/>
+          <w14:ligatures w14:val="none"/>
+        </w:rPr>
+        <w:t>recommendation</w:t>
+      </w:r>
+      <w:proofErr w:type="spellEnd"/>
+      <w:r>
+        <w:rPr>
+          <w:rFonts w:ascii="Times New Roman" w:eastAsia="Times New Roman" w:hAnsi="Times New Roman" w:cs="Times New Roman"/>
+          <w:kern w:val="0"/>
+          <w:sz w:val="24"/>
+          <w:szCs w:val="24"/>
+          <w:lang w:eastAsia="fr-FR"/>
+          <w14:ligatures w14:val="none"/>
+        </w:rPr>
+        <w:t xml:space="preserve"> en fonction des champs saisi</w:t>
       </w:r>
     </w:p>
     <w:sectPr>

</xml_diff>

<commit_message>
Mise à jour router
</commit_message>
<xml_diff>
--- a/Cahier des charges.docx
+++ b/Cahier des charges.docx
@@ -53,7 +53,6 @@
         </w:rPr>
         <w:t xml:space="preserve">La structure du site doit être composé d’une </w:t>
       </w:r>
-      <w:proofErr w:type="spellStart"/>
       <w:r>
         <w:rPr>
           <w:rFonts w:ascii="Times New Roman" w:eastAsia="Times New Roman" w:hAnsi="Times New Roman" w:cs="Times New Roman"/>
@@ -68,7 +67,6 @@
         </w:rPr>
         <w:t>NavBar</w:t>
       </w:r>
-      <w:proofErr w:type="spellEnd"/>
       <w:r>
         <w:rPr>
           <w:rFonts w:ascii="Times New Roman" w:eastAsia="Times New Roman" w:hAnsi="Times New Roman" w:cs="Times New Roman"/>
@@ -116,7 +114,6 @@
         </w:rPr>
         <w:t xml:space="preserve">et d’un </w:t>
       </w:r>
-      <w:proofErr w:type="spellStart"/>
       <w:r>
         <w:rPr>
           <w:rFonts w:ascii="Times New Roman" w:eastAsia="Times New Roman" w:hAnsi="Times New Roman" w:cs="Times New Roman"/>
@@ -131,7 +128,6 @@
         </w:rPr>
         <w:t>footer</w:t>
       </w:r>
-      <w:proofErr w:type="spellEnd"/>
       <w:r>
         <w:rPr>
           <w:rFonts w:ascii="Times New Roman" w:eastAsia="Times New Roman" w:hAnsi="Times New Roman" w:cs="Times New Roman"/>
@@ -203,7 +199,6 @@
         </w:rPr>
         <w:t xml:space="preserve"> </w:t>
       </w:r>
-      <w:proofErr w:type="spellStart"/>
       <w:r>
         <w:rPr>
           <w:rFonts w:ascii="Times New Roman" w:eastAsia="Times New Roman" w:hAnsi="Times New Roman" w:cs="Times New Roman"/>
@@ -218,7 +213,6 @@
         </w:rPr>
         <w:t>NavBar</w:t>
       </w:r>
-      <w:proofErr w:type="spellEnd"/>
       <w:r>
         <w:rPr>
           <w:rFonts w:ascii="Times New Roman" w:eastAsia="Times New Roman" w:hAnsi="Times New Roman" w:cs="Times New Roman"/>
@@ -605,31 +599,7 @@
           <w:lang w:eastAsia="fr-FR"/>
           <w14:ligatures w14:val="none"/>
         </w:rPr>
-        <w:t xml:space="preserve">Le second étage de la </w:t>
-      </w:r>
-      <w:proofErr w:type="spellStart"/>
-      <w:r>
-        <w:rPr>
-          <w:rFonts w:ascii="Times New Roman" w:eastAsia="Times New Roman" w:hAnsi="Times New Roman" w:cs="Times New Roman"/>
-          <w:kern w:val="0"/>
-          <w:sz w:val="24"/>
-          <w:szCs w:val="24"/>
-          <w:lang w:eastAsia="fr-FR"/>
-          <w14:ligatures w14:val="none"/>
-        </w:rPr>
-        <w:t>NavBar</w:t>
-      </w:r>
-      <w:proofErr w:type="spellEnd"/>
-      <w:r>
-        <w:rPr>
-          <w:rFonts w:ascii="Times New Roman" w:eastAsia="Times New Roman" w:hAnsi="Times New Roman" w:cs="Times New Roman"/>
-          <w:kern w:val="0"/>
-          <w:sz w:val="24"/>
-          <w:szCs w:val="24"/>
-          <w:lang w:eastAsia="fr-FR"/>
-          <w14:ligatures w14:val="none"/>
-        </w:rPr>
-        <w:t>, contiendras</w:t>
+        <w:t>Le second étage de la NavBar, contiendras</w:t>
       </w:r>
       <w:r>
         <w:rPr>
@@ -786,7 +756,84 @@
           <w:lang w:eastAsia="fr-FR"/>
           <w14:ligatures w14:val="none"/>
         </w:rPr>
-        <w:t xml:space="preserve"> sa droite figurera quelques cours en programmation.</w:t>
+        <w:t xml:space="preserve"> sa droite figurera </w:t>
+      </w:r>
+      <w:r>
+        <w:rPr>
+          <w:rFonts w:ascii="Times New Roman" w:eastAsia="Times New Roman" w:hAnsi="Times New Roman" w:cs="Times New Roman"/>
+          <w:kern w:val="0"/>
+          <w:sz w:val="24"/>
+          <w:szCs w:val="24"/>
+          <w:lang w:eastAsia="fr-FR"/>
+          <w14:ligatures w14:val="none"/>
+        </w:rPr>
+        <w:t>les sujets épinglés</w:t>
+      </w:r>
+      <w:r>
+        <w:rPr>
+          <w:rFonts w:ascii="Times New Roman" w:eastAsia="Times New Roman" w:hAnsi="Times New Roman" w:cs="Times New Roman"/>
+          <w:kern w:val="0"/>
+          <w:sz w:val="24"/>
+          <w:szCs w:val="24"/>
+          <w:lang w:eastAsia="fr-FR"/>
+          <w14:ligatures w14:val="none"/>
+        </w:rPr>
+        <w:t xml:space="preserve"> par l’utilisateurs log ou non log, par IP ou pa</w:t>
+      </w:r>
+      <w:r>
+        <w:rPr>
+          <w:rFonts w:ascii="Times New Roman" w:eastAsia="Times New Roman" w:hAnsi="Times New Roman" w:cs="Times New Roman"/>
+          <w:kern w:val="0"/>
+          <w:sz w:val="24"/>
+          <w:szCs w:val="24"/>
+          <w:lang w:eastAsia="fr-FR"/>
+          <w14:ligatures w14:val="none"/>
+        </w:rPr>
+        <w:t>r</w:t>
+      </w:r>
+      <w:r>
+        <w:rPr>
+          <w:rFonts w:ascii="Times New Roman" w:eastAsia="Times New Roman" w:hAnsi="Times New Roman" w:cs="Times New Roman"/>
+          <w:kern w:val="0"/>
+          <w:sz w:val="24"/>
+          <w:szCs w:val="24"/>
+          <w:lang w:eastAsia="fr-FR"/>
+          <w14:ligatures w14:val="none"/>
+        </w:rPr>
+        <w:t xml:space="preserve"> N°</w:t>
+      </w:r>
+      <w:r>
+        <w:rPr>
+          <w:rFonts w:ascii="Times New Roman" w:eastAsia="Times New Roman" w:hAnsi="Times New Roman" w:cs="Times New Roman"/>
+          <w:kern w:val="0"/>
+          <w:sz w:val="24"/>
+          <w:szCs w:val="24"/>
+          <w:lang w:eastAsia="fr-FR"/>
+          <w14:ligatures w14:val="none"/>
+        </w:rPr>
+        <w:t xml:space="preserve"> </w:t>
+      </w:r>
+      <w:r>
+        <w:rPr>
+          <w:rFonts w:ascii="Times New Roman" w:eastAsia="Times New Roman" w:hAnsi="Times New Roman" w:cs="Times New Roman"/>
+          <w:kern w:val="0"/>
+          <w:sz w:val="24"/>
+          <w:szCs w:val="24"/>
+          <w:lang w:eastAsia="fr-FR"/>
+          <w14:ligatures w14:val="none"/>
+        </w:rPr>
+        <w:t>utilisateur</w:t>
+      </w:r>
+      <w:r>
+        <w:rPr>
+          <w:rFonts w:ascii="Times New Roman" w:eastAsia="Times New Roman" w:hAnsi="Times New Roman" w:cs="Times New Roman"/>
+          <w:kern w:val="0"/>
+          <w:sz w:val="24"/>
+          <w:szCs w:val="24"/>
+          <w:lang w:eastAsia="fr-FR"/>
+          <w14:ligatures w14:val="none"/>
+        </w:rPr>
+        <w:t>.</w:t>
       </w:r>
     </w:p>
     <w:p>
@@ -1278,64 +1325,7 @@
           <w14:ligatures w14:val="none"/>
         </w:rPr>
         <w:tab/>
-        <w:t>Le panel</w:t>
-      </w:r>
-      <w:r>
-        <w:rPr>
-          <w:rFonts w:ascii="Times New Roman" w:eastAsia="Times New Roman" w:hAnsi="Times New Roman" w:cs="Times New Roman"/>
-          <w:kern w:val="0"/>
-          <w:sz w:val="24"/>
-          <w:szCs w:val="24"/>
-          <w:lang w:eastAsia="fr-FR"/>
-          <w14:ligatures w14:val="none"/>
-        </w:rPr>
-        <w:t xml:space="preserve"> de gauche et</w:t>
-      </w:r>
-      <w:r>
-        <w:rPr>
-          <w:rFonts w:ascii="Times New Roman" w:eastAsia="Times New Roman" w:hAnsi="Times New Roman" w:cs="Times New Roman"/>
-          <w:kern w:val="0"/>
-          <w:sz w:val="24"/>
-          <w:szCs w:val="24"/>
-          <w:lang w:eastAsia="fr-FR"/>
-          <w14:ligatures w14:val="none"/>
-        </w:rPr>
-        <w:t xml:space="preserve"> de droite </w:t>
-      </w:r>
-      <w:proofErr w:type="gramStart"/>
-      <w:r>
-        <w:rPr>
-          <w:rFonts w:ascii="Times New Roman" w:eastAsia="Times New Roman" w:hAnsi="Times New Roman" w:cs="Times New Roman"/>
-          <w:kern w:val="0"/>
-          <w:sz w:val="24"/>
-          <w:szCs w:val="24"/>
-          <w:lang w:eastAsia="fr-FR"/>
-          <w14:ligatures w14:val="none"/>
-        </w:rPr>
-        <w:t>doivent</w:t>
-      </w:r>
-      <w:proofErr w:type="gramEnd"/>
-      <w:r>
-        <w:rPr>
-          <w:rFonts w:ascii="Times New Roman" w:eastAsia="Times New Roman" w:hAnsi="Times New Roman" w:cs="Times New Roman"/>
-          <w:kern w:val="0"/>
-          <w:sz w:val="24"/>
-          <w:szCs w:val="24"/>
-          <w:lang w:eastAsia="fr-FR"/>
-          <w14:ligatures w14:val="none"/>
-        </w:rPr>
-        <w:t xml:space="preserve"> avoir </w:t>
-      </w:r>
-      <w:r>
-        <w:rPr>
-          <w:rFonts w:ascii="Times New Roman" w:eastAsia="Times New Roman" w:hAnsi="Times New Roman" w:cs="Times New Roman"/>
-          <w:kern w:val="0"/>
-          <w:sz w:val="24"/>
-          <w:szCs w:val="24"/>
-          <w:lang w:eastAsia="fr-FR"/>
-          <w14:ligatures w14:val="none"/>
-        </w:rPr>
-        <w:t>un espace libre pour les Widgets.</w:t>
+        <w:t>Le panel de gauche et de droite doivent avoir un espace libre pour les Widgets.</w:t>
       </w:r>
     </w:p>
     <w:p>
@@ -1469,6 +1459,7 @@
           <w:lang w:eastAsia="fr-FR"/>
           <w14:ligatures w14:val="none"/>
         </w:rPr>
+        <w:lastRenderedPageBreak/>
         <w:t xml:space="preserve">La </w:t>
       </w:r>
       <w:r>
@@ -1595,31 +1586,7 @@
           <w14:ligatures w14:val="none"/>
         </w:rPr>
         <w:tab/>
-        <w:t xml:space="preserve">Le panel de gauche et de droite </w:t>
-      </w:r>
-      <w:proofErr w:type="gramStart"/>
-      <w:r>
-        <w:rPr>
-          <w:rFonts w:ascii="Times New Roman" w:eastAsia="Times New Roman" w:hAnsi="Times New Roman" w:cs="Times New Roman"/>
-          <w:kern w:val="0"/>
-          <w:sz w:val="24"/>
-          <w:szCs w:val="24"/>
-          <w:lang w:eastAsia="fr-FR"/>
-          <w14:ligatures w14:val="none"/>
-        </w:rPr>
-        <w:t>doivent</w:t>
-      </w:r>
-      <w:proofErr w:type="gramEnd"/>
-      <w:r>
-        <w:rPr>
-          <w:rFonts w:ascii="Times New Roman" w:eastAsia="Times New Roman" w:hAnsi="Times New Roman" w:cs="Times New Roman"/>
-          <w:kern w:val="0"/>
-          <w:sz w:val="24"/>
-          <w:szCs w:val="24"/>
-          <w:lang w:eastAsia="fr-FR"/>
-          <w14:ligatures w14:val="none"/>
-        </w:rPr>
-        <w:t xml:space="preserve"> avoir un espace libre pour les Widgets.</w:t>
+        <w:t>Le panel de gauche et de droite doivent avoir un espace libre pour les Widgets.</w:t>
       </w:r>
     </w:p>
     <w:p>
@@ -1720,31 +1687,7 @@
           <w:lang w:eastAsia="fr-FR"/>
           <w14:ligatures w14:val="none"/>
         </w:rPr>
-        <w:t xml:space="preserve">Les panels de gauche et droite doivent avoir un bouton </w:t>
-      </w:r>
-      <w:proofErr w:type="spellStart"/>
-      <w:r>
-        <w:rPr>
-          <w:rFonts w:ascii="Times New Roman" w:eastAsia="Times New Roman" w:hAnsi="Times New Roman" w:cs="Times New Roman"/>
-          <w:kern w:val="0"/>
-          <w:sz w:val="24"/>
-          <w:szCs w:val="24"/>
-          <w:lang w:eastAsia="fr-FR"/>
-          <w14:ligatures w14:val="none"/>
-        </w:rPr>
-        <w:t>hide</w:t>
-      </w:r>
-      <w:proofErr w:type="spellEnd"/>
-      <w:r>
-        <w:rPr>
-          <w:rFonts w:ascii="Times New Roman" w:eastAsia="Times New Roman" w:hAnsi="Times New Roman" w:cs="Times New Roman"/>
-          <w:kern w:val="0"/>
-          <w:sz w:val="24"/>
-          <w:szCs w:val="24"/>
-          <w:lang w:eastAsia="fr-FR"/>
-          <w14:ligatures w14:val="none"/>
-        </w:rPr>
-        <w:t xml:space="preserve"> des panels en question.</w:t>
+        <w:t>Les panels de gauche et droite doivent avoir un bouton hide des panels en question.</w:t>
       </w:r>
     </w:p>
     <w:p>
@@ -1821,7 +1764,6 @@
         </w:rPr>
         <w:t xml:space="preserve">Le </w:t>
       </w:r>
-      <w:proofErr w:type="spellStart"/>
       <w:r>
         <w:rPr>
           <w:rFonts w:ascii="Times New Roman" w:eastAsia="Times New Roman" w:hAnsi="Times New Roman" w:cs="Times New Roman"/>
@@ -1836,7 +1778,6 @@
         </w:rPr>
         <w:t>footer</w:t>
       </w:r>
-      <w:proofErr w:type="spellEnd"/>
       <w:r>
         <w:rPr>
           <w:rFonts w:ascii="Times New Roman" w:eastAsia="Times New Roman" w:hAnsi="Times New Roman" w:cs="Times New Roman"/>
@@ -2211,7 +2152,6 @@
           <w14:ligatures w14:val="none"/>
         </w:rPr>
       </w:pPr>
-      <w:proofErr w:type="spellStart"/>
       <w:r>
         <w:rPr>
           <w:rFonts w:ascii="Times New Roman" w:eastAsia="Times New Roman" w:hAnsi="Times New Roman" w:cs="Times New Roman"/>
@@ -2225,7 +2165,6 @@
         </w:rPr>
         <w:t>Register</w:t>
       </w:r>
-      <w:proofErr w:type="spellEnd"/>
       <w:r>
         <w:rPr>
           <w:rFonts w:ascii="Times New Roman" w:eastAsia="Times New Roman" w:hAnsi="Times New Roman" w:cs="Times New Roman"/>
@@ -2316,103 +2255,7 @@
           <w:lang w:eastAsia="fr-FR"/>
           <w14:ligatures w14:val="none"/>
         </w:rPr>
-        <w:t xml:space="preserve">Implémenter </w:t>
-      </w:r>
-      <w:proofErr w:type="gramStart"/>
-      <w:r>
-        <w:rPr>
-          <w:rFonts w:ascii="Times New Roman" w:eastAsia="Times New Roman" w:hAnsi="Times New Roman" w:cs="Times New Roman"/>
-          <w:kern w:val="0"/>
-          <w:sz w:val="24"/>
-          <w:szCs w:val="24"/>
-          <w:lang w:eastAsia="fr-FR"/>
-          <w14:ligatures w14:val="none"/>
-        </w:rPr>
-        <w:t>une section optionnel</w:t>
-      </w:r>
-      <w:proofErr w:type="gramEnd"/>
-      <w:r>
-        <w:rPr>
-          <w:rFonts w:ascii="Times New Roman" w:eastAsia="Times New Roman" w:hAnsi="Times New Roman" w:cs="Times New Roman"/>
-          <w:kern w:val="0"/>
-          <w:sz w:val="24"/>
-          <w:szCs w:val="24"/>
-          <w:lang w:eastAsia="fr-FR"/>
-          <w14:ligatures w14:val="none"/>
-        </w:rPr>
-        <w:t xml:space="preserve"> déployable et avec des champs dynamique ou l’utilisateur pourra saisir ses matières préféré, les matières qui l’</w:t>
-      </w:r>
-      <w:proofErr w:type="spellStart"/>
-      <w:r>
-        <w:rPr>
-          <w:rFonts w:ascii="Times New Roman" w:eastAsia="Times New Roman" w:hAnsi="Times New Roman" w:cs="Times New Roman"/>
-          <w:kern w:val="0"/>
-          <w:sz w:val="24"/>
-          <w:szCs w:val="24"/>
-          <w:lang w:eastAsia="fr-FR"/>
-          <w14:ligatures w14:val="none"/>
-        </w:rPr>
-        <w:t>interesse</w:t>
-      </w:r>
-      <w:proofErr w:type="spellEnd"/>
-      <w:r>
-        <w:rPr>
-          <w:rFonts w:ascii="Times New Roman" w:eastAsia="Times New Roman" w:hAnsi="Times New Roman" w:cs="Times New Roman"/>
-          <w:kern w:val="0"/>
-          <w:sz w:val="24"/>
-          <w:szCs w:val="24"/>
-          <w:lang w:eastAsia="fr-FR"/>
-          <w14:ligatures w14:val="none"/>
-        </w:rPr>
-        <w:t xml:space="preserve">, ses </w:t>
-      </w:r>
-      <w:proofErr w:type="spellStart"/>
-      <w:r>
-        <w:rPr>
-          <w:rFonts w:ascii="Times New Roman" w:eastAsia="Times New Roman" w:hAnsi="Times New Roman" w:cs="Times New Roman"/>
-          <w:kern w:val="0"/>
-          <w:sz w:val="24"/>
-          <w:szCs w:val="24"/>
-          <w:lang w:eastAsia="fr-FR"/>
-          <w14:ligatures w14:val="none"/>
-        </w:rPr>
-        <w:t>hobits</w:t>
-      </w:r>
-      <w:proofErr w:type="spellEnd"/>
-      <w:r>
-        <w:rPr>
-          <w:rFonts w:ascii="Times New Roman" w:eastAsia="Times New Roman" w:hAnsi="Times New Roman" w:cs="Times New Roman"/>
-          <w:kern w:val="0"/>
-          <w:sz w:val="24"/>
-          <w:szCs w:val="24"/>
-          <w:lang w:eastAsia="fr-FR"/>
-          <w14:ligatures w14:val="none"/>
-        </w:rPr>
-        <w:t xml:space="preserve">…, le tout avec une auto </w:t>
-      </w:r>
-      <w:proofErr w:type="spellStart"/>
-      <w:r>
-        <w:rPr>
-          <w:rFonts w:ascii="Times New Roman" w:eastAsia="Times New Roman" w:hAnsi="Times New Roman" w:cs="Times New Roman"/>
-          <w:kern w:val="0"/>
-          <w:sz w:val="24"/>
-          <w:szCs w:val="24"/>
-          <w:lang w:eastAsia="fr-FR"/>
-          <w14:ligatures w14:val="none"/>
-        </w:rPr>
-        <w:t>completion</w:t>
-      </w:r>
-      <w:proofErr w:type="spellEnd"/>
-      <w:r>
-        <w:rPr>
-          <w:rFonts w:ascii="Times New Roman" w:eastAsia="Times New Roman" w:hAnsi="Times New Roman" w:cs="Times New Roman"/>
-          <w:kern w:val="0"/>
-          <w:sz w:val="24"/>
-          <w:szCs w:val="24"/>
-          <w:lang w:eastAsia="fr-FR"/>
-          <w14:ligatures w14:val="none"/>
-        </w:rPr>
-        <w:t>.</w:t>
+        <w:t>Implémenter une section optionnel déployable et avec des champs dynamique ou l’utilisateur pourra saisir ses matières préféré, les matières qui l’interesse, ses hobits…, le tout avec une auto completion.</w:t>
       </w:r>
     </w:p>
     <w:p>
@@ -2451,31 +2294,7 @@
           <w:lang w:eastAsia="fr-FR"/>
           <w14:ligatures w14:val="none"/>
         </w:rPr>
-        <w:t xml:space="preserve">Lui demander s’il accepte des </w:t>
-      </w:r>
-      <w:proofErr w:type="spellStart"/>
-      <w:r>
-        <w:rPr>
-          <w:rFonts w:ascii="Times New Roman" w:eastAsia="Times New Roman" w:hAnsi="Times New Roman" w:cs="Times New Roman"/>
-          <w:kern w:val="0"/>
-          <w:sz w:val="24"/>
-          <w:szCs w:val="24"/>
-          <w:lang w:eastAsia="fr-FR"/>
-          <w14:ligatures w14:val="none"/>
-        </w:rPr>
-        <w:t>recommendation</w:t>
-      </w:r>
-      <w:proofErr w:type="spellEnd"/>
-      <w:r>
-        <w:rPr>
-          <w:rFonts w:ascii="Times New Roman" w:eastAsia="Times New Roman" w:hAnsi="Times New Roman" w:cs="Times New Roman"/>
-          <w:kern w:val="0"/>
-          <w:sz w:val="24"/>
-          <w:szCs w:val="24"/>
-          <w:lang w:eastAsia="fr-FR"/>
-          <w14:ligatures w14:val="none"/>
-        </w:rPr>
-        <w:t xml:space="preserve"> en fonction des champs saisi</w:t>
+        <w:t>Lui demander s’il accepte des recommendation en fonction des champs saisi</w:t>
       </w:r>
     </w:p>
     <w:sectPr>

</xml_diff>

<commit_message>
Debut Tuto developpement Web
</commit_message>
<xml_diff>
--- a/Cahier des charges.docx
+++ b/Cahier des charges.docx
@@ -1325,7 +1325,29 @@
           <w14:ligatures w14:val="none"/>
         </w:rPr>
         <w:tab/>
-        <w:t>Le panel de gauche et de droite doivent avoir un espace libre pour les Widgets.</w:t>
+        <w:t xml:space="preserve">Le panel de gauche et de droite </w:t>
+      </w:r>
+      <w:r>
+        <w:rPr>
+          <w:rFonts w:ascii="Times New Roman" w:eastAsia="Times New Roman" w:hAnsi="Times New Roman" w:cs="Times New Roman"/>
+          <w:kern w:val="0"/>
+          <w:sz w:val="24"/>
+          <w:szCs w:val="24"/>
+          <w:lang w:eastAsia="fr-FR"/>
+          <w14:ligatures w14:val="none"/>
+        </w:rPr>
+        <w:t>doit</w:t>
+      </w:r>
+      <w:r>
+        <w:rPr>
+          <w:rFonts w:ascii="Times New Roman" w:eastAsia="Times New Roman" w:hAnsi="Times New Roman" w:cs="Times New Roman"/>
+          <w:kern w:val="0"/>
+          <w:sz w:val="24"/>
+          <w:szCs w:val="24"/>
+          <w:lang w:eastAsia="fr-FR"/>
+          <w14:ligatures w14:val="none"/>
+        </w:rPr>
+        <w:t xml:space="preserve"> avoir un espace libre pour les Widgets.</w:t>
       </w:r>
     </w:p>
     <w:p>
@@ -1762,6 +1784,43 @@
           <w:lang w:eastAsia="fr-FR"/>
           <w14:ligatures w14:val="none"/>
         </w:rPr>
+        <w:t>De manière général, dans les cours et tutos, les mots cliquable doivent afficher des informations complémentaires au survol de la souris, et une redirection dans la documentation dédié lors du clique, un peu comme le fais Wikipédia.</w:t>
+      </w:r>
+    </w:p>
+    <w:p>
+      <w:pPr>
+        <w:spacing w:after="0" w:line="240" w:lineRule="auto"/>
+        <w:rPr>
+          <w:rFonts w:ascii="Times New Roman" w:eastAsia="Times New Roman" w:hAnsi="Times New Roman" w:cs="Times New Roman"/>
+          <w:kern w:val="0"/>
+          <w:sz w:val="24"/>
+          <w:szCs w:val="24"/>
+          <w:lang w:eastAsia="fr-FR"/>
+          <w14:ligatures w14:val="none"/>
+        </w:rPr>
+      </w:pPr>
+    </w:p>
+    <w:p>
+      <w:pPr>
+        <w:spacing w:after="0" w:line="240" w:lineRule="auto"/>
+        <w:rPr>
+          <w:rFonts w:ascii="Times New Roman" w:eastAsia="Times New Roman" w:hAnsi="Times New Roman" w:cs="Times New Roman"/>
+          <w:kern w:val="0"/>
+          <w:sz w:val="24"/>
+          <w:szCs w:val="24"/>
+          <w:lang w:eastAsia="fr-FR"/>
+          <w14:ligatures w14:val="none"/>
+        </w:rPr>
+      </w:pPr>
+      <w:r>
+        <w:rPr>
+          <w:rFonts w:ascii="Times New Roman" w:eastAsia="Times New Roman" w:hAnsi="Times New Roman" w:cs="Times New Roman"/>
+          <w:kern w:val="0"/>
+          <w:sz w:val="24"/>
+          <w:szCs w:val="24"/>
+          <w:lang w:eastAsia="fr-FR"/>
+          <w14:ligatures w14:val="none"/>
+        </w:rPr>
         <w:t xml:space="preserve">Le </w:t>
       </w:r>
       <w:r>
@@ -2294,6 +2353,7 @@
           <w:lang w:eastAsia="fr-FR"/>
           <w14:ligatures w14:val="none"/>
         </w:rPr>
+        <w:lastRenderedPageBreak/>
         <w:t>Lui demander s’il accepte des recommendation en fonction des champs saisi</w:t>
       </w:r>
     </w:p>

</xml_diff>